<commit_message>
Session 3 Demo 폴더 -> Session 3 폴더
</commit_message>
<xml_diff>
--- a/Session 3/Session 3.docx
+++ b/Session 3/Session 3.docx
@@ -30,6 +30,7 @@
         </w:rPr>
         <w:t>(</w:t>
       </w:r>
+      <w:proofErr w:type="spellStart"/>
       <w:r>
         <w:t>ContosoCookbook</w:t>
       </w:r>
@@ -39,6 +40,7 @@
         </w:rPr>
         <w:t>Simple</w:t>
       </w:r>
+      <w:proofErr w:type="spellEnd"/>
       <w:r>
         <w:t>)</w:t>
       </w:r>
@@ -77,8 +79,6 @@
         </w:rPr>
         <w:t>.</w:t>
       </w:r>
-      <w:bookmarkStart w:id="0" w:name="_GoBack"/>
-      <w:bookmarkEnd w:id="0"/>
     </w:p>
     <w:p>
       <w:pPr>
@@ -127,36 +127,6 @@
         <w:ind w:leftChars="0"/>
       </w:pPr>
       <w:r>
-        <w:rPr>
-          <w:rFonts w:hint="eastAsia"/>
-        </w:rPr>
-        <w:t>S</w:t>
-      </w:r>
-      <w:r>
-        <w:rPr>
-          <w:rFonts w:hint="eastAsia"/>
-        </w:rPr>
-        <w:t>ession 3</w:t>
-      </w:r>
-      <w:r>
-        <w:rPr>
-          <w:rFonts w:hint="eastAsia"/>
-        </w:rPr>
-        <w:t xml:space="preserve"> Demos</w:t>
-      </w:r>
-      <w:r>
-        <w:t xml:space="preserve"> </w:t>
-      </w:r>
-      <w:r>
-        <w:rPr>
-          <w:rFonts w:hint="eastAsia"/>
-        </w:rPr>
-        <w:t xml:space="preserve">폴더 </w:t>
-      </w:r>
-      <w:r>
-        <w:t xml:space="preserve">&gt; </w:t>
-      </w:r>
-      <w:r>
         <w:t>1 - Page Navigation BEGIN</w:t>
       </w:r>
       <w:r>
@@ -168,8 +138,13 @@
         </w:rPr>
         <w:t xml:space="preserve">폴더 안의 </w:t>
       </w:r>
-      <w:r>
-        <w:t xml:space="preserve">ContosoCookbookSimple </w:t>
+      <w:proofErr w:type="spellStart"/>
+      <w:r>
+        <w:t>ContosoCookbookSimple</w:t>
+      </w:r>
+      <w:proofErr w:type="spellEnd"/>
+      <w:r>
+        <w:t xml:space="preserve"> </w:t>
       </w:r>
       <w:r>
         <w:rPr>
@@ -200,8 +175,16 @@
         <w:rPr>
           <w:rFonts w:hint="eastAsia"/>
         </w:rPr>
-        <w:t>olution Explorer에서 MainPage.xaml</w:t>
-      </w:r>
+        <w:t xml:space="preserve">olution Explorer에서 </w:t>
+      </w:r>
+      <w:proofErr w:type="spellStart"/>
+      <w:r>
+        <w:rPr>
+          <w:rFonts w:hint="eastAsia"/>
+        </w:rPr>
+        <w:t>MainPage.xaml</w:t>
+      </w:r>
+      <w:proofErr w:type="spellEnd"/>
       <w:r>
         <w:t xml:space="preserve"> </w:t>
       </w:r>
@@ -236,12 +219,14 @@
         </w:rPr>
         <w:t xml:space="preserve">메뉴를 열고 </w:t>
       </w:r>
+      <w:proofErr w:type="spellStart"/>
       <w:r>
         <w:rPr>
           <w:b/>
         </w:rPr>
         <w:t>BottomAppBar</w:t>
       </w:r>
+      <w:proofErr w:type="spellEnd"/>
       <w:r>
         <w:t xml:space="preserve"> </w:t>
       </w:r>
@@ -251,12 +236,14 @@
         </w:rPr>
         <w:t xml:space="preserve">아래의 </w:t>
       </w:r>
+      <w:proofErr w:type="spellStart"/>
       <w:r>
         <w:rPr>
           <w:b/>
         </w:rPr>
         <w:t>SecondaryCommands</w:t>
       </w:r>
+      <w:proofErr w:type="spellEnd"/>
       <w:r>
         <w:t xml:space="preserve"> </w:t>
       </w:r>
@@ -279,7 +266,21 @@
         <w:rPr>
           <w:b/>
         </w:rPr>
-        <w:t xml:space="preserve">Add AppBarButton </w:t>
+        <w:t xml:space="preserve">Add </w:t>
+      </w:r>
+      <w:proofErr w:type="spellStart"/>
+      <w:r>
+        <w:rPr>
+          <w:b/>
+        </w:rPr>
+        <w:t>AppBarButton</w:t>
+      </w:r>
+      <w:proofErr w:type="spellEnd"/>
+      <w:r>
+        <w:rPr>
+          <w:b/>
+        </w:rPr>
+        <w:t xml:space="preserve"> </w:t>
       </w:r>
       <w:r>
         <w:rPr>
@@ -451,6 +452,7 @@
         </w:rPr>
         <w:t>&lt;</w:t>
       </w:r>
+      <w:proofErr w:type="spellStart"/>
       <w:r>
         <w:rPr>
           <w:rFonts w:ascii="Consolas" w:hAnsi="Consolas" w:cs="Consolas"/>
@@ -460,6 +462,7 @@
         </w:rPr>
         <w:t>CommandBar</w:t>
       </w:r>
+      <w:proofErr w:type="spellEnd"/>
       <w:r>
         <w:rPr>
           <w:rFonts w:ascii="Consolas" w:hAnsi="Consolas" w:cs="Consolas"/>
@@ -500,6 +503,7 @@
         </w:rPr>
         <w:t>&lt;</w:t>
       </w:r>
+      <w:proofErr w:type="spellStart"/>
       <w:r>
         <w:rPr>
           <w:rFonts w:ascii="Consolas" w:hAnsi="Consolas" w:cs="Consolas"/>
@@ -509,6 +513,7 @@
         </w:rPr>
         <w:t>CommandBar.SecondaryCommands</w:t>
       </w:r>
+      <w:proofErr w:type="spellEnd"/>
       <w:r>
         <w:rPr>
           <w:rFonts w:ascii="Consolas" w:hAnsi="Consolas" w:cs="Consolas"/>
@@ -549,6 +554,7 @@
         </w:rPr>
         <w:t>&lt;</w:t>
       </w:r>
+      <w:proofErr w:type="spellStart"/>
       <w:r>
         <w:rPr>
           <w:rFonts w:ascii="Consolas" w:hAnsi="Consolas" w:cs="Consolas"/>
@@ -558,6 +564,7 @@
         </w:rPr>
         <w:t>AppBarButton</w:t>
       </w:r>
+      <w:proofErr w:type="spellEnd"/>
       <w:r>
         <w:rPr>
           <w:rFonts w:ascii="Consolas" w:hAnsi="Consolas" w:cs="Consolas"/>
@@ -603,7 +610,6 @@
         <w:rPr>
           <w:rFonts w:hint="eastAsia"/>
         </w:rPr>
-        <w:lastRenderedPageBreak/>
         <w:t>디자이너 편집기에서 추가된 버튼을 더블클릭 합니다.</w:t>
       </w:r>
       <w:r>
@@ -621,8 +627,13 @@
         </w:rPr>
         <w:t xml:space="preserve">면 </w:t>
       </w:r>
-      <w:r>
-        <w:t xml:space="preserve">MainPage.xaml.cs </w:t>
+      <w:proofErr w:type="spellStart"/>
+      <w:r>
+        <w:t>MainPage.xaml.cs</w:t>
+      </w:r>
+      <w:proofErr w:type="spellEnd"/>
+      <w:r>
+        <w:t xml:space="preserve"> </w:t>
       </w:r>
       <w:r>
         <w:rPr>
@@ -651,6 +662,7 @@
           <w:rFonts w:hint="eastAsia"/>
           <w:noProof/>
         </w:rPr>
+        <w:lastRenderedPageBreak/>
         <w:t xml:space="preserve">이벤트 핸들러 코드를 작성하기 전에, </w:t>
       </w:r>
       <w:r>
@@ -723,7 +735,7 @@
         <w:t>위로 버튼을 통해 Session 3</w:t>
       </w:r>
       <w:r>
-        <w:t xml:space="preserve"> Demos </w:t>
+        <w:t xml:space="preserve"> </w:t>
       </w:r>
       <w:r>
         <w:rPr>
@@ -738,7 +750,21 @@
         <w:rPr>
           <w:rFonts w:hint="eastAsia"/>
         </w:rPr>
-        <w:t>폴더를 연 후 AboutPage.xaml 파일을 더블클릭하여 프로젝트에 추가합니다.</w:t>
+        <w:t xml:space="preserve">폴더를 연 후 </w:t>
+      </w:r>
+      <w:proofErr w:type="spellStart"/>
+      <w:r>
+        <w:rPr>
+          <w:rFonts w:hint="eastAsia"/>
+        </w:rPr>
+        <w:t>AboutPage.xaml</w:t>
+      </w:r>
+      <w:proofErr w:type="spellEnd"/>
+      <w:r>
+        <w:rPr>
+          <w:rFonts w:hint="eastAsia"/>
+        </w:rPr>
+        <w:t xml:space="preserve"> 파일을 더블클릭하여 프로젝트에 추가합니다.</w:t>
       </w:r>
       <w:r>
         <w:t xml:space="preserve"> </w:t>
@@ -774,6 +800,7 @@
           <w:highlight w:val="white"/>
         </w:rPr>
       </w:pPr>
+      <w:proofErr w:type="gramStart"/>
       <w:r>
         <w:rPr>
           <w:rFonts w:ascii="Consolas" w:hAnsi="Consolas" w:cs="Consolas"/>
@@ -784,6 +811,7 @@
         </w:rPr>
         <w:t>private</w:t>
       </w:r>
+      <w:proofErr w:type="gramEnd"/>
       <w:r>
         <w:rPr>
           <w:rFonts w:ascii="Consolas" w:hAnsi="Consolas" w:cs="Consolas"/>
@@ -812,7 +840,29 @@
           <w:szCs w:val="19"/>
           <w:highlight w:val="white"/>
         </w:rPr>
-        <w:t xml:space="preserve"> AppBarButton_Click(</w:t>
+        <w:t xml:space="preserve"> </w:t>
+      </w:r>
+      <w:proofErr w:type="spellStart"/>
+      <w:r>
+        <w:rPr>
+          <w:rFonts w:ascii="Consolas" w:hAnsi="Consolas" w:cs="Consolas"/>
+          <w:color w:val="000000"/>
+          <w:sz w:val="19"/>
+          <w:szCs w:val="19"/>
+          <w:highlight w:val="white"/>
+        </w:rPr>
+        <w:t>AppBarButton_Click</w:t>
+      </w:r>
+      <w:proofErr w:type="spellEnd"/>
+      <w:r>
+        <w:rPr>
+          <w:rFonts w:ascii="Consolas" w:hAnsi="Consolas" w:cs="Consolas"/>
+          <w:color w:val="000000"/>
+          <w:sz w:val="19"/>
+          <w:szCs w:val="19"/>
+          <w:highlight w:val="white"/>
+        </w:rPr>
+        <w:t>(</w:t>
       </w:r>
       <w:r>
         <w:rPr>
@@ -834,6 +884,7 @@
         </w:rPr>
         <w:t xml:space="preserve"> sender, </w:t>
       </w:r>
+      <w:proofErr w:type="spellStart"/>
       <w:r>
         <w:rPr>
           <w:rFonts w:ascii="Consolas" w:hAnsi="Consolas" w:cs="Consolas"/>
@@ -844,6 +895,7 @@
         </w:rPr>
         <w:t>RoutedEventArgs</w:t>
       </w:r>
+      <w:proofErr w:type="spellEnd"/>
       <w:r>
         <w:rPr>
           <w:rFonts w:ascii="Consolas" w:hAnsi="Consolas" w:cs="Consolas"/>
@@ -914,16 +966,29 @@
         </w:rPr>
         <w:t xml:space="preserve">   </w:t>
       </w:r>
-      <w:r>
-        <w:rPr>
-          <w:rFonts w:ascii="Consolas" w:hAnsi="Consolas" w:cs="Consolas"/>
-          <w:color w:val="000000"/>
-          <w:sz w:val="19"/>
-          <w:szCs w:val="19"/>
-          <w:highlight w:val="white"/>
-        </w:rPr>
-        <w:t>Frame.Navigate(</w:t>
-      </w:r>
+      <w:proofErr w:type="spellStart"/>
+      <w:r>
+        <w:rPr>
+          <w:rFonts w:ascii="Consolas" w:hAnsi="Consolas" w:cs="Consolas"/>
+          <w:color w:val="000000"/>
+          <w:sz w:val="19"/>
+          <w:szCs w:val="19"/>
+          <w:highlight w:val="white"/>
+        </w:rPr>
+        <w:t>Frame.Navigate</w:t>
+      </w:r>
+      <w:proofErr w:type="spellEnd"/>
+      <w:r>
+        <w:rPr>
+          <w:rFonts w:ascii="Consolas" w:hAnsi="Consolas" w:cs="Consolas"/>
+          <w:color w:val="000000"/>
+          <w:sz w:val="19"/>
+          <w:szCs w:val="19"/>
+          <w:highlight w:val="white"/>
+        </w:rPr>
+        <w:t>(</w:t>
+      </w:r>
+      <w:proofErr w:type="spellStart"/>
       <w:r>
         <w:rPr>
           <w:rFonts w:ascii="Consolas" w:hAnsi="Consolas" w:cs="Consolas"/>
@@ -934,6 +999,7 @@
         </w:rPr>
         <w:t>typeof</w:t>
       </w:r>
+      <w:proofErr w:type="spellEnd"/>
       <w:r>
         <w:rPr>
           <w:rFonts w:ascii="Consolas" w:hAnsi="Consolas" w:cs="Consolas"/>
@@ -944,6 +1010,7 @@
         </w:rPr>
         <w:t>(</w:t>
       </w:r>
+      <w:proofErr w:type="spellStart"/>
       <w:r>
         <w:rPr>
           <w:rFonts w:ascii="Consolas" w:hAnsi="Consolas" w:cs="Consolas"/>
@@ -954,6 +1021,7 @@
         </w:rPr>
         <w:t>AboutPage</w:t>
       </w:r>
+      <w:proofErr w:type="spellEnd"/>
       <w:r>
         <w:rPr>
           <w:rFonts w:ascii="Consolas" w:hAnsi="Consolas" w:cs="Consolas"/>
@@ -1173,15 +1241,28 @@
         </w:rPr>
         <w:t xml:space="preserve">뒤로가기 버튼 처리를 구현하기 위해 </w:t>
       </w:r>
-      <w:r>
-        <w:t xml:space="preserve">App.xaml </w:t>
-      </w:r>
-      <w:r>
-        <w:rPr>
-          <w:rFonts w:hint="eastAsia"/>
-        </w:rPr>
-        <w:t>파일을 확장하고 App.xaml.cs</w:t>
-      </w:r>
+      <w:proofErr w:type="spellStart"/>
+      <w:r>
+        <w:t>App.xaml</w:t>
+      </w:r>
+      <w:proofErr w:type="spellEnd"/>
+      <w:r>
+        <w:t xml:space="preserve"> </w:t>
+      </w:r>
+      <w:r>
+        <w:rPr>
+          <w:rFonts w:hint="eastAsia"/>
+        </w:rPr>
+        <w:t xml:space="preserve">파일을 확장하고 </w:t>
+      </w:r>
+      <w:proofErr w:type="spellStart"/>
+      <w:r>
+        <w:rPr>
+          <w:rFonts w:hint="eastAsia"/>
+        </w:rPr>
+        <w:t>App.xaml.cs</w:t>
+      </w:r>
+      <w:proofErr w:type="spellEnd"/>
       <w:r>
         <w:t xml:space="preserve"> </w:t>
       </w:r>
@@ -1251,6 +1332,7 @@
           <w:color w:val="000000"/>
         </w:rPr>
       </w:pPr>
+      <w:proofErr w:type="gramStart"/>
       <w:r>
         <w:rPr>
           <w:rFonts w:ascii="Consolas" w:hAnsi="Consolas" w:cs="Consolas"/>
@@ -1258,6 +1340,7 @@
         </w:rPr>
         <w:t>public</w:t>
       </w:r>
+      <w:proofErr w:type="gramEnd"/>
       <w:r>
         <w:rPr>
           <w:rFonts w:ascii="Consolas" w:hAnsi="Consolas" w:cs="Consolas"/>
@@ -1301,6 +1384,8 @@
         </w:rPr>
         <w:t>    </w:t>
       </w:r>
+      <w:proofErr w:type="spellStart"/>
+      <w:proofErr w:type="gramStart"/>
       <w:r>
         <w:rPr>
           <w:rFonts w:ascii="Consolas" w:hAnsi="Consolas" w:cs="Consolas"/>
@@ -1313,7 +1398,23 @@
           <w:rFonts w:ascii="Consolas" w:hAnsi="Consolas" w:cs="Consolas"/>
           <w:color w:val="000000"/>
         </w:rPr>
-        <w:t>.InitializeComponent();</w:t>
+        <w:t>.InitializeComponent</w:t>
+      </w:r>
+      <w:proofErr w:type="spellEnd"/>
+      <w:r>
+        <w:rPr>
+          <w:rFonts w:ascii="Consolas" w:hAnsi="Consolas" w:cs="Consolas"/>
+          <w:color w:val="000000"/>
+        </w:rPr>
+        <w:t>(</w:t>
+      </w:r>
+      <w:proofErr w:type="gramEnd"/>
+      <w:r>
+        <w:rPr>
+          <w:rFonts w:ascii="Consolas" w:hAnsi="Consolas" w:cs="Consolas"/>
+          <w:color w:val="000000"/>
+        </w:rPr>
+        <w:t>);</w:t>
       </w:r>
     </w:p>
     <w:p>
@@ -1333,6 +1434,7 @@
         </w:rPr>
         <w:t>    </w:t>
       </w:r>
+      <w:proofErr w:type="spellStart"/>
       <w:r>
         <w:rPr>
           <w:rFonts w:ascii="Consolas" w:hAnsi="Consolas" w:cs="Consolas"/>
@@ -1345,8 +1447,17 @@
           <w:rFonts w:ascii="Consolas" w:hAnsi="Consolas" w:cs="Consolas"/>
           <w:color w:val="000000"/>
         </w:rPr>
-        <w:t>.Suspending += </w:t>
-      </w:r>
+        <w:t>.Suspending</w:t>
+      </w:r>
+      <w:proofErr w:type="spellEnd"/>
+      <w:r>
+        <w:rPr>
+          <w:rFonts w:ascii="Consolas" w:hAnsi="Consolas" w:cs="Consolas"/>
+          <w:color w:val="000000"/>
+        </w:rPr>
+        <w:t> += </w:t>
+      </w:r>
+      <w:proofErr w:type="spellStart"/>
       <w:r>
         <w:rPr>
           <w:rFonts w:ascii="Consolas" w:hAnsi="Consolas" w:cs="Consolas"/>
@@ -1359,7 +1470,15 @@
           <w:rFonts w:ascii="Consolas" w:hAnsi="Consolas" w:cs="Consolas"/>
           <w:color w:val="000000"/>
         </w:rPr>
-        <w:t>.OnSuspending;</w:t>
+        <w:t>.OnSuspending</w:t>
+      </w:r>
+      <w:proofErr w:type="spellEnd"/>
+      <w:r>
+        <w:rPr>
+          <w:rFonts w:ascii="Consolas" w:hAnsi="Consolas" w:cs="Consolas"/>
+          <w:color w:val="000000"/>
+        </w:rPr>
+        <w:t>;</w:t>
       </w:r>
     </w:p>
     <w:p>
@@ -1466,6 +1585,7 @@
           <w:highlight w:val="yellow"/>
         </w:rPr>
       </w:pPr>
+      <w:proofErr w:type="gramStart"/>
       <w:r>
         <w:rPr>
           <w:rFonts w:ascii="Consolas" w:hAnsi="Consolas" w:cs="Consolas"/>
@@ -1476,6 +1596,7 @@
         </w:rPr>
         <w:t>private</w:t>
       </w:r>
+      <w:proofErr w:type="gramEnd"/>
       <w:r>
         <w:rPr>
           <w:rFonts w:ascii="Consolas" w:hAnsi="Consolas" w:cs="Consolas"/>
@@ -1504,16 +1625,38 @@
           <w:szCs w:val="19"/>
           <w:highlight w:val="yellow"/>
         </w:rPr>
-        <w:t xml:space="preserve"> HardwareButtons_BackPressed(</w:t>
-      </w:r>
-      <w:r>
-        <w:rPr>
-          <w:rFonts w:ascii="Consolas" w:hAnsi="Consolas" w:cs="Consolas"/>
-          <w:color w:val="0000FF"/>
+        <w:t xml:space="preserve"> </w:t>
+      </w:r>
+      <w:proofErr w:type="spellStart"/>
+      <w:r>
+        <w:rPr>
+          <w:rFonts w:ascii="Consolas" w:hAnsi="Consolas" w:cs="Consolas"/>
+          <w:color w:val="000000"/>
           <w:sz w:val="19"/>
           <w:szCs w:val="19"/>
           <w:highlight w:val="yellow"/>
         </w:rPr>
+        <w:t>HardwareButtons_BackPressed</w:t>
+      </w:r>
+      <w:proofErr w:type="spellEnd"/>
+      <w:r>
+        <w:rPr>
+          <w:rFonts w:ascii="Consolas" w:hAnsi="Consolas" w:cs="Consolas"/>
+          <w:color w:val="000000"/>
+          <w:sz w:val="19"/>
+          <w:szCs w:val="19"/>
+          <w:highlight w:val="yellow"/>
+        </w:rPr>
+        <w:t>(</w:t>
+      </w:r>
+      <w:r>
+        <w:rPr>
+          <w:rFonts w:ascii="Consolas" w:hAnsi="Consolas" w:cs="Consolas"/>
+          <w:color w:val="0000FF"/>
+          <w:sz w:val="19"/>
+          <w:szCs w:val="19"/>
+          <w:highlight w:val="yellow"/>
+        </w:rPr>
         <w:t>object</w:t>
       </w:r>
       <w:r>
@@ -1524,7 +1667,18 @@
           <w:szCs w:val="19"/>
           <w:highlight w:val="yellow"/>
         </w:rPr>
-        <w:t xml:space="preserve"> sender, Windows.Phone.UI.Input.</w:t>
+        <w:t xml:space="preserve"> sender, </w:t>
+      </w:r>
+      <w:proofErr w:type="spellStart"/>
+      <w:r>
+        <w:rPr>
+          <w:rFonts w:ascii="Consolas" w:hAnsi="Consolas" w:cs="Consolas"/>
+          <w:color w:val="000000"/>
+          <w:sz w:val="19"/>
+          <w:szCs w:val="19"/>
+          <w:highlight w:val="yellow"/>
+        </w:rPr>
+        <w:t>Windows.Phone.UI.Input.</w:t>
       </w:r>
       <w:r>
         <w:rPr>
@@ -1536,6 +1690,7 @@
         </w:rPr>
         <w:t>BackPressedEventArgs</w:t>
       </w:r>
+      <w:proofErr w:type="spellEnd"/>
       <w:r>
         <w:rPr>
           <w:rFonts w:ascii="Consolas" w:hAnsi="Consolas" w:cs="Consolas"/>
@@ -1636,8 +1791,31 @@
           <w:szCs w:val="19"/>
           <w:highlight w:val="yellow"/>
         </w:rPr>
-        <w:t xml:space="preserve"> rootFrame = </w:t>
-      </w:r>
+        <w:t xml:space="preserve"> </w:t>
+      </w:r>
+      <w:proofErr w:type="spellStart"/>
+      <w:r>
+        <w:rPr>
+          <w:rFonts w:ascii="Consolas" w:hAnsi="Consolas" w:cs="Consolas"/>
+          <w:color w:val="000000"/>
+          <w:sz w:val="19"/>
+          <w:szCs w:val="19"/>
+          <w:highlight w:val="yellow"/>
+        </w:rPr>
+        <w:t>rootFrame</w:t>
+      </w:r>
+      <w:proofErr w:type="spellEnd"/>
+      <w:r>
+        <w:rPr>
+          <w:rFonts w:ascii="Consolas" w:hAnsi="Consolas" w:cs="Consolas"/>
+          <w:color w:val="000000"/>
+          <w:sz w:val="19"/>
+          <w:szCs w:val="19"/>
+          <w:highlight w:val="yellow"/>
+        </w:rPr>
+        <w:t xml:space="preserve"> = </w:t>
+      </w:r>
+      <w:proofErr w:type="spellStart"/>
       <w:r>
         <w:rPr>
           <w:rFonts w:ascii="Consolas" w:hAnsi="Consolas" w:cs="Consolas"/>
@@ -1656,7 +1834,18 @@
           <w:szCs w:val="19"/>
           <w:highlight w:val="yellow"/>
         </w:rPr>
-        <w:t xml:space="preserve">.Current.Content </w:t>
+        <w:t>.Current.Content</w:t>
+      </w:r>
+      <w:proofErr w:type="spellEnd"/>
+      <w:r>
+        <w:rPr>
+          <w:rFonts w:ascii="Consolas" w:hAnsi="Consolas" w:cs="Consolas"/>
+          <w:color w:val="000000"/>
+          <w:sz w:val="19"/>
+          <w:szCs w:val="19"/>
+          <w:highlight w:val="yellow"/>
+        </w:rPr>
+        <w:t xml:space="preserve"> </w:t>
       </w:r>
       <w:r>
         <w:rPr>
@@ -1722,6 +1911,7 @@
         </w:rPr>
         <w:t xml:space="preserve">            </w:t>
       </w:r>
+      <w:proofErr w:type="gramStart"/>
       <w:r>
         <w:rPr>
           <w:rFonts w:ascii="Consolas" w:hAnsi="Consolas" w:cs="Consolas"/>
@@ -1732,6 +1922,7 @@
         </w:rPr>
         <w:t>if</w:t>
       </w:r>
+      <w:proofErr w:type="gramEnd"/>
       <w:r>
         <w:rPr>
           <w:rFonts w:ascii="Consolas" w:hAnsi="Consolas" w:cs="Consolas"/>
@@ -1740,16 +1931,38 @@
           <w:szCs w:val="19"/>
           <w:highlight w:val="yellow"/>
         </w:rPr>
-        <w:t xml:space="preserve"> (rootFrame != </w:t>
-      </w:r>
-      <w:r>
-        <w:rPr>
-          <w:rFonts w:ascii="Consolas" w:hAnsi="Consolas" w:cs="Consolas"/>
-          <w:color w:val="0000FF"/>
+        <w:t xml:space="preserve"> (</w:t>
+      </w:r>
+      <w:proofErr w:type="spellStart"/>
+      <w:r>
+        <w:rPr>
+          <w:rFonts w:ascii="Consolas" w:hAnsi="Consolas" w:cs="Consolas"/>
+          <w:color w:val="000000"/>
           <w:sz w:val="19"/>
           <w:szCs w:val="19"/>
           <w:highlight w:val="yellow"/>
         </w:rPr>
+        <w:t>rootFrame</w:t>
+      </w:r>
+      <w:proofErr w:type="spellEnd"/>
+      <w:r>
+        <w:rPr>
+          <w:rFonts w:ascii="Consolas" w:hAnsi="Consolas" w:cs="Consolas"/>
+          <w:color w:val="000000"/>
+          <w:sz w:val="19"/>
+          <w:szCs w:val="19"/>
+          <w:highlight w:val="yellow"/>
+        </w:rPr>
+        <w:t xml:space="preserve"> != </w:t>
+      </w:r>
+      <w:r>
+        <w:rPr>
+          <w:rFonts w:ascii="Consolas" w:hAnsi="Consolas" w:cs="Consolas"/>
+          <w:color w:val="0000FF"/>
+          <w:sz w:val="19"/>
+          <w:szCs w:val="19"/>
+          <w:highlight w:val="yellow"/>
+        </w:rPr>
         <w:t>null</w:t>
       </w:r>
       <w:r>
@@ -1760,7 +1973,29 @@
           <w:szCs w:val="19"/>
           <w:highlight w:val="yellow"/>
         </w:rPr>
-        <w:t xml:space="preserve"> &amp;&amp; rootFrame.CanGoBack)</w:t>
+        <w:t xml:space="preserve"> &amp;&amp; </w:t>
+      </w:r>
+      <w:proofErr w:type="spellStart"/>
+      <w:r>
+        <w:rPr>
+          <w:rFonts w:ascii="Consolas" w:hAnsi="Consolas" w:cs="Consolas"/>
+          <w:color w:val="000000"/>
+          <w:sz w:val="19"/>
+          <w:szCs w:val="19"/>
+          <w:highlight w:val="yellow"/>
+        </w:rPr>
+        <w:t>rootFrame.CanGoBack</w:t>
+      </w:r>
+      <w:proofErr w:type="spellEnd"/>
+      <w:r>
+        <w:rPr>
+          <w:rFonts w:ascii="Consolas" w:hAnsi="Consolas" w:cs="Consolas"/>
+          <w:color w:val="000000"/>
+          <w:sz w:val="19"/>
+          <w:szCs w:val="19"/>
+          <w:highlight w:val="yellow"/>
+        </w:rPr>
+        <w:t>)</w:t>
       </w:r>
     </w:p>
     <w:p>
@@ -1808,7 +2043,41 @@
           <w:szCs w:val="19"/>
           <w:highlight w:val="yellow"/>
         </w:rPr>
-        <w:t xml:space="preserve">                rootFrame.GoBack();</w:t>
+        <w:t xml:space="preserve">                </w:t>
+      </w:r>
+      <w:proofErr w:type="spellStart"/>
+      <w:proofErr w:type="gramStart"/>
+      <w:r>
+        <w:rPr>
+          <w:rFonts w:ascii="Consolas" w:hAnsi="Consolas" w:cs="Consolas"/>
+          <w:color w:val="000000"/>
+          <w:sz w:val="19"/>
+          <w:szCs w:val="19"/>
+          <w:highlight w:val="yellow"/>
+        </w:rPr>
+        <w:t>rootFrame.GoBack</w:t>
+      </w:r>
+      <w:proofErr w:type="spellEnd"/>
+      <w:r>
+        <w:rPr>
+          <w:rFonts w:ascii="Consolas" w:hAnsi="Consolas" w:cs="Consolas"/>
+          <w:color w:val="000000"/>
+          <w:sz w:val="19"/>
+          <w:szCs w:val="19"/>
+          <w:highlight w:val="yellow"/>
+        </w:rPr>
+        <w:t>(</w:t>
+      </w:r>
+      <w:proofErr w:type="gramEnd"/>
+      <w:r>
+        <w:rPr>
+          <w:rFonts w:ascii="Consolas" w:hAnsi="Consolas" w:cs="Consolas"/>
+          <w:color w:val="000000"/>
+          <w:sz w:val="19"/>
+          <w:szCs w:val="19"/>
+          <w:highlight w:val="yellow"/>
+        </w:rPr>
+        <w:t>);</w:t>
       </w:r>
     </w:p>
     <w:p>
@@ -1832,7 +2101,29 @@
           <w:szCs w:val="19"/>
           <w:highlight w:val="yellow"/>
         </w:rPr>
-        <w:t xml:space="preserve">                e.Handled = </w:t>
+        <w:t xml:space="preserve">                </w:t>
+      </w:r>
+      <w:proofErr w:type="spellStart"/>
+      <w:r>
+        <w:rPr>
+          <w:rFonts w:ascii="Consolas" w:hAnsi="Consolas" w:cs="Consolas"/>
+          <w:color w:val="000000"/>
+          <w:sz w:val="19"/>
+          <w:szCs w:val="19"/>
+          <w:highlight w:val="yellow"/>
+        </w:rPr>
+        <w:t>e.Handled</w:t>
+      </w:r>
+      <w:proofErr w:type="spellEnd"/>
+      <w:r>
+        <w:rPr>
+          <w:rFonts w:ascii="Consolas" w:hAnsi="Consolas" w:cs="Consolas"/>
+          <w:color w:val="000000"/>
+          <w:sz w:val="19"/>
+          <w:szCs w:val="19"/>
+          <w:highlight w:val="yellow"/>
+        </w:rPr>
+        <w:t xml:space="preserve"> = </w:t>
       </w:r>
       <w:r>
         <w:rPr>
@@ -1932,36 +2223,36 @@
         <w:rPr>
           <w:rFonts w:hint="eastAsia"/>
         </w:rPr>
+        <w:t xml:space="preserve">애플리케이션을 다시 실행하여 </w:t>
+      </w:r>
+      <w:r>
+        <w:t xml:space="preserve">About </w:t>
+      </w:r>
+      <w:r>
+        <w:rPr>
+          <w:rFonts w:hint="eastAsia"/>
+        </w:rPr>
+        <w:t>페이지와 뒤로가기 버튼의 작동을 확인합니다.</w:t>
+      </w:r>
+      <w:r>
+        <w:t xml:space="preserve"> </w:t>
+      </w:r>
+    </w:p>
+    <w:p>
+      <w:pPr>
+        <w:pStyle w:val="ListParagraph"/>
+        <w:ind w:leftChars="0"/>
+      </w:pPr>
+    </w:p>
+    <w:p>
+      <w:pPr>
+        <w:pStyle w:val="Heading1"/>
+      </w:pPr>
+      <w:r>
+        <w:rPr>
+          <w:rFonts w:hint="eastAsia"/>
+        </w:rPr>
         <w:lastRenderedPageBreak/>
-        <w:t xml:space="preserve">애플리케이션을 다시 실행하여 </w:t>
-      </w:r>
-      <w:r>
-        <w:t xml:space="preserve">About </w:t>
-      </w:r>
-      <w:r>
-        <w:rPr>
-          <w:rFonts w:hint="eastAsia"/>
-        </w:rPr>
-        <w:t>페이지와 뒤로가기 버튼의 작동을 확인합니다.</w:t>
-      </w:r>
-      <w:r>
-        <w:t xml:space="preserve"> </w:t>
-      </w:r>
-    </w:p>
-    <w:p>
-      <w:pPr>
-        <w:pStyle w:val="ListParagraph"/>
-        <w:ind w:leftChars="0"/>
-      </w:pPr>
-    </w:p>
-    <w:p>
-      <w:pPr>
-        <w:pStyle w:val="Heading1"/>
-      </w:pPr>
-      <w:r>
-        <w:rPr>
-          <w:rFonts w:hint="eastAsia"/>
-        </w:rPr>
         <w:t>캐시모드</w:t>
       </w:r>
     </w:p>
@@ -2000,12 +2291,14 @@
         </w:rPr>
         <w:t xml:space="preserve"> – </w:t>
       </w:r>
+      <w:proofErr w:type="spellStart"/>
       <w:r>
         <w:rPr>
           <w:b/>
         </w:rPr>
         <w:t>CacheModeDemo</w:t>
       </w:r>
+      <w:proofErr w:type="spellEnd"/>
       <w:r>
         <w:rPr>
           <w:b/>
@@ -2024,11 +2317,19 @@
         </w:rPr>
         <w:t xml:space="preserve">폴더의 </w:t>
       </w:r>
+      <w:proofErr w:type="spellStart"/>
       <w:r>
         <w:rPr>
           <w:b/>
         </w:rPr>
-        <w:t xml:space="preserve">CacheModeDemo </w:t>
+        <w:t>CacheModeDemo</w:t>
+      </w:r>
+      <w:proofErr w:type="spellEnd"/>
+      <w:r>
+        <w:rPr>
+          <w:b/>
+        </w:rPr>
+        <w:t xml:space="preserve"> </w:t>
       </w:r>
       <w:r>
         <w:rPr>
@@ -2362,9 +2663,11 @@
         </w:rPr>
         <w:t xml:space="preserve">에서 </w:t>
       </w:r>
+      <w:proofErr w:type="spellStart"/>
       <w:r>
         <w:t>MainPage</w:t>
       </w:r>
+      <w:proofErr w:type="spellEnd"/>
       <w:r>
         <w:rPr>
           <w:rFonts w:hint="eastAsia"/>
@@ -2388,11 +2691,19 @@
         <w:rPr>
           <w:rFonts w:hint="eastAsia"/>
         </w:rPr>
-        <w:t>Page 2에서 한번 더 뒤로가기 버튼을 눌러 Main</w:t>
+        <w:t xml:space="preserve">Page 2에서 한번 더 뒤로가기 버튼을 눌러 </w:t>
+      </w:r>
+      <w:proofErr w:type="spellStart"/>
+      <w:r>
+        <w:rPr>
+          <w:rFonts w:hint="eastAsia"/>
+        </w:rPr>
+        <w:t>Main</w:t>
       </w:r>
       <w:r>
         <w:t>Page</w:t>
       </w:r>
+      <w:proofErr w:type="spellEnd"/>
       <w:r>
         <w:rPr>
           <w:rFonts w:hint="eastAsia"/>
@@ -2498,17 +2809,21 @@
       <w:pPr>
         <w:pStyle w:val="Heading1"/>
       </w:pPr>
+      <w:proofErr w:type="spellStart"/>
       <w:r>
         <w:rPr>
           <w:rFonts w:hint="eastAsia"/>
         </w:rPr>
         <w:t>NavigationHelper</w:t>
       </w:r>
-    </w:p>
-    <w:p>
+      <w:proofErr w:type="spellEnd"/>
+    </w:p>
+    <w:p>
+      <w:proofErr w:type="spellStart"/>
       <w:r>
         <w:t>NavigationHelper</w:t>
       </w:r>
+      <w:proofErr w:type="spellEnd"/>
       <w:r>
         <w:rPr>
           <w:rFonts w:hint="eastAsia"/>
@@ -2530,31 +2845,6 @@
       </w:pPr>
       <w:r>
         <w:rPr>
-          <w:rFonts w:hint="eastAsia"/>
-        </w:rPr>
-        <w:lastRenderedPageBreak/>
-        <w:t>S</w:t>
-      </w:r>
-      <w:r>
-        <w:rPr>
-          <w:rFonts w:hint="eastAsia"/>
-        </w:rPr>
-        <w:t>ession 3 Demos</w:t>
-      </w:r>
-      <w:r>
-        <w:t xml:space="preserve"> </w:t>
-      </w:r>
-      <w:r>
-        <w:rPr>
-          <w:rFonts w:hint="eastAsia"/>
-        </w:rPr>
-        <w:t xml:space="preserve">폴더 </w:t>
-      </w:r>
-      <w:r>
-        <w:t xml:space="preserve">&gt; </w:t>
-      </w:r>
-      <w:r>
-        <w:rPr>
           <w:b/>
         </w:rPr>
         <w:t>3</w:t>
@@ -2565,12 +2855,14 @@
         </w:rPr>
         <w:t xml:space="preserve"> – </w:t>
       </w:r>
+      <w:proofErr w:type="spellStart"/>
       <w:r>
         <w:rPr>
           <w:b/>
         </w:rPr>
         <w:t>CacheModeNavigationHelperDemo</w:t>
       </w:r>
+      <w:proofErr w:type="spellEnd"/>
       <w:r>
         <w:rPr>
           <w:b/>
@@ -2592,11 +2884,19 @@
         </w:rPr>
         <w:t xml:space="preserve">폴더 안의 </w:t>
       </w:r>
+      <w:proofErr w:type="spellStart"/>
       <w:r>
         <w:rPr>
           <w:b/>
         </w:rPr>
-        <w:t xml:space="preserve">CacheModeDemo </w:t>
+        <w:t>CacheModeDemo</w:t>
+      </w:r>
+      <w:proofErr w:type="spellEnd"/>
+      <w:r>
+        <w:rPr>
+          <w:b/>
+        </w:rPr>
+        <w:t xml:space="preserve"> </w:t>
       </w:r>
       <w:r>
         <w:rPr>
@@ -2621,10 +2921,19 @@
         <w:rPr>
           <w:rFonts w:hint="eastAsia"/>
         </w:rPr>
+        <w:lastRenderedPageBreak/>
         <w:t>이 솔루션 파일은 앞서 살펴보았던 솔루션 파일의 수정된 버전입니다.</w:t>
       </w:r>
       <w:r>
-        <w:t xml:space="preserve"> MainPage.xaml </w:t>
+        <w:t xml:space="preserve"> </w:t>
+      </w:r>
+      <w:proofErr w:type="spellStart"/>
+      <w:r>
+        <w:t>MainPage.xaml</w:t>
+      </w:r>
+      <w:proofErr w:type="spellEnd"/>
+      <w:r>
+        <w:t xml:space="preserve"> </w:t>
       </w:r>
       <w:r>
         <w:rPr>
@@ -2632,8 +2941,13 @@
         </w:rPr>
         <w:t xml:space="preserve">파일을 확장한 후 </w:t>
       </w:r>
-      <w:r>
-        <w:t xml:space="preserve">MainPage.xaml.cs </w:t>
+      <w:proofErr w:type="spellStart"/>
+      <w:r>
+        <w:t>MainPage.xaml.cs</w:t>
+      </w:r>
+      <w:proofErr w:type="spellEnd"/>
+      <w:r>
+        <w:t xml:space="preserve"> </w:t>
       </w:r>
       <w:r>
         <w:rPr>
@@ -2657,6 +2971,7 @@
         </w:rPr>
         <w:t xml:space="preserve">Ctrl + F 버튼을 눌러 검색창을 띄운 후 검색어로 </w:t>
       </w:r>
+      <w:proofErr w:type="spellStart"/>
       <w:r>
         <w:t>N</w:t>
       </w:r>
@@ -2666,6 +2981,7 @@
         </w:rPr>
         <w:t>avigationhelper</w:t>
       </w:r>
+      <w:proofErr w:type="spellEnd"/>
       <w:r>
         <w:t xml:space="preserve"> </w:t>
       </w:r>
@@ -2676,8 +2992,13 @@
         <w:t>를 입력해 봅니다.</w:t>
       </w:r>
       <w:r>
-        <w:t xml:space="preserve"> Navigationhelper</w:t>
-      </w:r>
+        <w:t xml:space="preserve"> </w:t>
+      </w:r>
+      <w:proofErr w:type="spellStart"/>
+      <w:r>
+        <w:t>Navigationhelper</w:t>
+      </w:r>
+      <w:proofErr w:type="spellEnd"/>
       <w:r>
         <w:rPr>
           <w:rFonts w:hint="eastAsia"/>
@@ -2694,8 +3015,13 @@
         </w:numPr>
         <w:ind w:leftChars="0"/>
       </w:pPr>
-      <w:r>
-        <w:t xml:space="preserve">App.Xaml.cs </w:t>
+      <w:proofErr w:type="spellStart"/>
+      <w:r>
+        <w:t>App.Xaml.cs</w:t>
+      </w:r>
+      <w:proofErr w:type="spellEnd"/>
+      <w:r>
+        <w:t xml:space="preserve"> </w:t>
       </w:r>
       <w:r>
         <w:rPr>
@@ -2769,9 +3095,11 @@
         </w:rPr>
         <w:t xml:space="preserve">이는 </w:t>
       </w:r>
+      <w:proofErr w:type="spellStart"/>
       <w:r>
         <w:t>NavigationHelper</w:t>
       </w:r>
+      <w:proofErr w:type="spellEnd"/>
       <w:r>
         <w:rPr>
           <w:rFonts w:hint="eastAsia"/>
@@ -2787,18 +3115,22 @@
         </w:rPr>
         <w:t xml:space="preserve">이어질 강의에서는 </w:t>
       </w:r>
+      <w:proofErr w:type="spellStart"/>
       <w:r>
         <w:t>NavigationHelper</w:t>
       </w:r>
+      <w:proofErr w:type="spellEnd"/>
       <w:r>
         <w:rPr>
           <w:rFonts w:hint="eastAsia"/>
         </w:rPr>
         <w:t xml:space="preserve">와 함께 사용되는 </w:t>
       </w:r>
+      <w:proofErr w:type="spellStart"/>
       <w:r>
         <w:t>SuspensionManager</w:t>
       </w:r>
+      <w:proofErr w:type="spellEnd"/>
       <w:r>
         <w:rPr>
           <w:rFonts w:hint="eastAsia"/>
@@ -2828,9 +3160,11 @@
         </w:rPr>
         <w:t xml:space="preserve">Data로 사용되는 텍스트 파일과 </w:t>
       </w:r>
+      <w:proofErr w:type="spellStart"/>
       <w:r>
         <w:t>DataModel</w:t>
       </w:r>
+      <w:proofErr w:type="spellEnd"/>
       <w:r>
         <w:rPr>
           <w:rFonts w:hint="eastAsia"/>
@@ -2849,30 +3183,6 @@
       </w:pPr>
       <w:r>
         <w:rPr>
-          <w:rFonts w:hint="eastAsia"/>
-        </w:rPr>
-        <w:t>S</w:t>
-      </w:r>
-      <w:r>
-        <w:rPr>
-          <w:rFonts w:hint="eastAsia"/>
-        </w:rPr>
-        <w:t>ession 3 Demos</w:t>
-      </w:r>
-      <w:r>
-        <w:t xml:space="preserve"> </w:t>
-      </w:r>
-      <w:r>
-        <w:rPr>
-          <w:rFonts w:hint="eastAsia"/>
-        </w:rPr>
-        <w:t xml:space="preserve">폴더 </w:t>
-      </w:r>
-      <w:r>
-        <w:t xml:space="preserve">&gt; </w:t>
-      </w:r>
-      <w:r>
-        <w:rPr>
           <w:b/>
         </w:rPr>
         <w:t>4 – Data Binding – BEGIN</w:t>
@@ -2889,12 +3199,14 @@
         </w:rPr>
         <w:t xml:space="preserve"> </w:t>
       </w:r>
+      <w:proofErr w:type="spellStart"/>
       <w:r>
         <w:rPr>
           <w:b/>
         </w:rPr>
         <w:t>ContosoCookbookSimple</w:t>
       </w:r>
+      <w:proofErr w:type="spellEnd"/>
       <w:r>
         <w:rPr>
           <w:rFonts w:hint="eastAsia"/>
@@ -2924,15 +3236,6 @@
         <w:rPr>
           <w:rFonts w:hint="eastAsia"/>
         </w:rPr>
-        <w:t xml:space="preserve">Session 3 Demos 폴더 </w:t>
-      </w:r>
-      <w:r>
-        <w:t xml:space="preserve">&gt; </w:t>
-      </w:r>
-      <w:r>
-        <w:rPr>
-          <w:rFonts w:hint="eastAsia"/>
-        </w:rPr>
         <w:t xml:space="preserve">Items 폴더 안의 </w:t>
       </w:r>
       <w:r>
@@ -2950,12 +3253,14 @@
         </w:rPr>
         <w:t xml:space="preserve">폴더와 </w:t>
       </w:r>
+      <w:proofErr w:type="spellStart"/>
       <w:r>
         <w:rPr>
           <w:b/>
         </w:rPr>
         <w:t>DataModel</w:t>
       </w:r>
+      <w:proofErr w:type="spellEnd"/>
       <w:r>
         <w:t xml:space="preserve"> 폴더를 </w:t>
       </w:r>
@@ -2987,7 +3292,6 @@
         <w:rPr>
           <w:noProof/>
         </w:rPr>
-        <w:lastRenderedPageBreak/>
         <w:drawing>
           <wp:inline distT="0" distB="0" distL="0" distR="0" wp14:anchorId="1543B57B" wp14:editId="6195DD8A">
             <wp:extent cx="2752725" cy="3086100"/>
@@ -3034,12 +3338,14 @@
         </w:numPr>
         <w:ind w:leftChars="0"/>
       </w:pPr>
+      <w:proofErr w:type="spellStart"/>
       <w:r>
         <w:rPr>
           <w:rFonts w:hint="eastAsia"/>
         </w:rPr>
         <w:t>App.xaml.cs</w:t>
       </w:r>
+      <w:proofErr w:type="spellEnd"/>
       <w:r>
         <w:t xml:space="preserve"> </w:t>
       </w:r>
@@ -3066,14 +3372,17 @@
         <w:rPr>
           <w:rFonts w:hint="eastAsia"/>
         </w:rPr>
+        <w:lastRenderedPageBreak/>
         <w:t xml:space="preserve">Ctrl + F 버튼을 눌러 검색창을 띄운 후 검색어로 </w:t>
       </w:r>
+      <w:proofErr w:type="spellStart"/>
       <w:r>
         <w:rPr>
           <w:b/>
         </w:rPr>
         <w:t>OnLaunched</w:t>
       </w:r>
+      <w:proofErr w:type="spellEnd"/>
       <w:r>
         <w:t xml:space="preserve"> </w:t>
       </w:r>
@@ -3092,12 +3401,14 @@
         </w:rPr>
         <w:t xml:space="preserve">함수에 아래와 같이 </w:t>
       </w:r>
+      <w:proofErr w:type="spellStart"/>
       <w:r>
         <w:rPr>
           <w:b/>
         </w:rPr>
         <w:t>async</w:t>
       </w:r>
+      <w:proofErr w:type="spellEnd"/>
       <w:r>
         <w:t xml:space="preserve"> </w:t>
       </w:r>
@@ -3120,6 +3431,7 @@
           <w:szCs w:val="20"/>
         </w:rPr>
       </w:pPr>
+      <w:proofErr w:type="gramStart"/>
       <w:r>
         <w:rPr>
           <w:rFonts w:ascii="Consolas" w:hAnsi="Consolas" w:cs="Consolas"/>
@@ -3129,6 +3441,7 @@
         </w:rPr>
         <w:t>protected</w:t>
       </w:r>
+      <w:proofErr w:type="gramEnd"/>
       <w:r>
         <w:rPr>
           <w:rFonts w:ascii="Consolas" w:hAnsi="Consolas" w:cs="Consolas"/>
@@ -3138,6 +3451,7 @@
         </w:rPr>
         <w:t> </w:t>
       </w:r>
+      <w:proofErr w:type="spellStart"/>
       <w:r>
         <w:rPr>
           <w:rFonts w:ascii="Consolas" w:hAnsi="Consolas" w:cs="Consolas"/>
@@ -3148,6 +3462,7 @@
         </w:rPr>
         <w:t>async</w:t>
       </w:r>
+      <w:proofErr w:type="spellEnd"/>
       <w:r>
         <w:rPr>
           <w:rFonts w:ascii="Consolas" w:hAnsi="Consolas" w:cs="Consolas"/>
@@ -3192,8 +3507,29 @@
           <w:sz w:val="20"/>
           <w:szCs w:val="20"/>
         </w:rPr>
-        <w:t> OnLaunched(</w:t>
-      </w:r>
+        <w:t> </w:t>
+      </w:r>
+      <w:proofErr w:type="spellStart"/>
+      <w:r>
+        <w:rPr>
+          <w:rFonts w:ascii="Consolas" w:hAnsi="Consolas" w:cs="Consolas"/>
+          <w:color w:val="000000"/>
+          <w:sz w:val="20"/>
+          <w:szCs w:val="20"/>
+        </w:rPr>
+        <w:t>OnLaunched</w:t>
+      </w:r>
+      <w:proofErr w:type="spellEnd"/>
+      <w:r>
+        <w:rPr>
+          <w:rFonts w:ascii="Consolas" w:hAnsi="Consolas" w:cs="Consolas"/>
+          <w:color w:val="000000"/>
+          <w:sz w:val="20"/>
+          <w:szCs w:val="20"/>
+        </w:rPr>
+        <w:t>(</w:t>
+      </w:r>
+      <w:proofErr w:type="spellStart"/>
       <w:r>
         <w:rPr>
           <w:rFonts w:ascii="Consolas" w:hAnsi="Consolas" w:cs="Consolas"/>
@@ -3203,6 +3539,7 @@
         </w:rPr>
         <w:t>LaunchActivatedEventArgs</w:t>
       </w:r>
+      <w:proofErr w:type="spellEnd"/>
       <w:r>
         <w:rPr>
           <w:rFonts w:ascii="Consolas" w:hAnsi="Consolas" w:cs="Consolas"/>
@@ -3228,6 +3565,7 @@
         </w:numPr>
         <w:ind w:leftChars="0"/>
       </w:pPr>
+      <w:proofErr w:type="spellStart"/>
       <w:r>
         <w:rPr>
           <w:b/>
@@ -3246,6 +3584,7 @@
         </w:rPr>
         <w:t>aunched</w:t>
       </w:r>
+      <w:proofErr w:type="spellEnd"/>
       <w:r>
         <w:t xml:space="preserve"> </w:t>
       </w:r>
@@ -3273,6 +3612,7 @@
           <w:highlight w:val="white"/>
         </w:rPr>
       </w:pPr>
+      <w:proofErr w:type="gramStart"/>
       <w:r>
         <w:rPr>
           <w:rFonts w:ascii="Consolas" w:hAnsi="Consolas" w:cs="Consolas"/>
@@ -3283,16 +3623,18 @@
         </w:rPr>
         <w:t>protected</w:t>
       </w:r>
-      <w:r>
-        <w:rPr>
-          <w:rFonts w:ascii="Consolas" w:hAnsi="Consolas" w:cs="Consolas"/>
-          <w:color w:val="000000"/>
-          <w:sz w:val="19"/>
-          <w:szCs w:val="19"/>
-          <w:highlight w:val="white"/>
-        </w:rPr>
-        <w:t xml:space="preserve"> </w:t>
-      </w:r>
+      <w:proofErr w:type="gramEnd"/>
+      <w:r>
+        <w:rPr>
+          <w:rFonts w:ascii="Consolas" w:hAnsi="Consolas" w:cs="Consolas"/>
+          <w:color w:val="000000"/>
+          <w:sz w:val="19"/>
+          <w:szCs w:val="19"/>
+          <w:highlight w:val="white"/>
+        </w:rPr>
+        <w:t xml:space="preserve"> </w:t>
+      </w:r>
+      <w:proofErr w:type="spellStart"/>
       <w:r>
         <w:rPr>
           <w:rFonts w:ascii="Consolas" w:hAnsi="Consolas" w:cs="Consolas"/>
@@ -3303,6 +3645,7 @@
         </w:rPr>
         <w:t>async</w:t>
       </w:r>
+      <w:proofErr w:type="spellEnd"/>
       <w:r>
         <w:rPr>
           <w:rFonts w:ascii="Consolas" w:hAnsi="Consolas" w:cs="Consolas"/>
@@ -3351,8 +3694,31 @@
           <w:szCs w:val="19"/>
           <w:highlight w:val="white"/>
         </w:rPr>
-        <w:t xml:space="preserve"> OnLaunched(</w:t>
-      </w:r>
+        <w:t xml:space="preserve"> </w:t>
+      </w:r>
+      <w:proofErr w:type="spellStart"/>
+      <w:r>
+        <w:rPr>
+          <w:rFonts w:ascii="Consolas" w:hAnsi="Consolas" w:cs="Consolas"/>
+          <w:color w:val="000000"/>
+          <w:sz w:val="19"/>
+          <w:szCs w:val="19"/>
+          <w:highlight w:val="white"/>
+        </w:rPr>
+        <w:t>OnLaunched</w:t>
+      </w:r>
+      <w:proofErr w:type="spellEnd"/>
+      <w:r>
+        <w:rPr>
+          <w:rFonts w:ascii="Consolas" w:hAnsi="Consolas" w:cs="Consolas"/>
+          <w:color w:val="000000"/>
+          <w:sz w:val="19"/>
+          <w:szCs w:val="19"/>
+          <w:highlight w:val="white"/>
+        </w:rPr>
+        <w:t>(</w:t>
+      </w:r>
+      <w:proofErr w:type="spellStart"/>
       <w:r>
         <w:rPr>
           <w:rFonts w:ascii="Consolas" w:hAnsi="Consolas" w:cs="Consolas"/>
@@ -3363,6 +3729,7 @@
         </w:rPr>
         <w:t>LaunchActivatedEventArgs</w:t>
       </w:r>
+      <w:proofErr w:type="spellEnd"/>
       <w:r>
         <w:rPr>
           <w:rFonts w:ascii="Consolas" w:hAnsi="Consolas" w:cs="Consolas"/>
@@ -3463,6 +3830,7 @@
         </w:rPr>
         <w:t xml:space="preserve">          </w:t>
       </w:r>
+      <w:proofErr w:type="gramStart"/>
       <w:r>
         <w:rPr>
           <w:rFonts w:ascii="Consolas" w:hAnsi="Consolas" w:cs="Consolas"/>
@@ -3474,6 +3842,7 @@
         </w:rPr>
         <w:t>await</w:t>
       </w:r>
+      <w:proofErr w:type="gramEnd"/>
       <w:r>
         <w:rPr>
           <w:rFonts w:ascii="Consolas" w:hAnsi="Consolas" w:cs="Consolas"/>
@@ -3632,6 +4001,7 @@
         </w:numPr>
         <w:ind w:leftChars="0"/>
       </w:pPr>
+      <w:proofErr w:type="spellStart"/>
       <w:r>
         <w:rPr>
           <w:rFonts w:hint="eastAsia"/>
@@ -3639,7 +4009,11 @@
         <w:t>Ma</w:t>
       </w:r>
       <w:r>
-        <w:t xml:space="preserve">inPage.xaml.cs </w:t>
+        <w:t>inPage.xaml.cs</w:t>
+      </w:r>
+      <w:proofErr w:type="spellEnd"/>
+      <w:r>
+        <w:t xml:space="preserve"> </w:t>
       </w:r>
       <w:r>
         <w:rPr>
@@ -3650,12 +4024,14 @@
       <w:r>
         <w:t xml:space="preserve"> </w:t>
       </w:r>
+      <w:proofErr w:type="spellStart"/>
       <w:r>
         <w:rPr>
           <w:b/>
         </w:rPr>
         <w:t>OnNavigatedTo</w:t>
       </w:r>
+      <w:proofErr w:type="spellEnd"/>
       <w:r>
         <w:t xml:space="preserve"> </w:t>
       </w:r>
@@ -3743,7 +4119,29 @@
           <w:szCs w:val="19"/>
           <w:highlight w:val="white"/>
         </w:rPr>
-        <w:t>//    "Shortcrust Pastry: ","220g plain flour","120g cold butter",</w:t>
+        <w:t>//    "</w:t>
+      </w:r>
+      <w:proofErr w:type="spellStart"/>
+      <w:r>
+        <w:rPr>
+          <w:rFonts w:ascii="Consolas" w:hAnsi="Consolas" w:cs="Consolas"/>
+          <w:color w:val="008000"/>
+          <w:sz w:val="19"/>
+          <w:szCs w:val="19"/>
+          <w:highlight w:val="white"/>
+        </w:rPr>
+        <w:t>Shortcrust</w:t>
+      </w:r>
+      <w:proofErr w:type="spellEnd"/>
+      <w:r>
+        <w:rPr>
+          <w:rFonts w:ascii="Consolas" w:hAnsi="Consolas" w:cs="Consolas"/>
+          <w:color w:val="008000"/>
+          <w:sz w:val="19"/>
+          <w:szCs w:val="19"/>
+          <w:highlight w:val="white"/>
+        </w:rPr>
+        <w:t xml:space="preserve"> Pastry: ","220g plain flour","120g cold butter",</w:t>
       </w:r>
     </w:p>
     <w:p>
@@ -3813,7 +4211,29 @@
           <w:szCs w:val="19"/>
           <w:highlight w:val="white"/>
         </w:rPr>
-        <w:t>//    "separated into yolk and white","Filling: ","1 teaspoon oil",</w:t>
+        <w:t xml:space="preserve">//    "separated into yolk and </w:t>
+      </w:r>
+      <w:proofErr w:type="spellStart"/>
+      <w:r>
+        <w:rPr>
+          <w:rFonts w:ascii="Consolas" w:hAnsi="Consolas" w:cs="Consolas"/>
+          <w:color w:val="008000"/>
+          <w:sz w:val="19"/>
+          <w:szCs w:val="19"/>
+          <w:highlight w:val="white"/>
+        </w:rPr>
+        <w:t>white","Filling</w:t>
+      </w:r>
+      <w:proofErr w:type="spellEnd"/>
+      <w:r>
+        <w:rPr>
+          <w:rFonts w:ascii="Consolas" w:hAnsi="Consolas" w:cs="Consolas"/>
+          <w:color w:val="008000"/>
+          <w:sz w:val="19"/>
+          <w:szCs w:val="19"/>
+          <w:highlight w:val="white"/>
+        </w:rPr>
+        <w:t>: ","1 teaspoon oil",</w:t>
       </w:r>
     </w:p>
     <w:p>
@@ -3848,7 +4268,29 @@
           <w:szCs w:val="19"/>
           <w:highlight w:val="white"/>
         </w:rPr>
-        <w:t>//    "1 small onion","220g bacon","finely chopped 5 large eggs",</w:t>
+        <w:t xml:space="preserve">//    "1 small onion","220g </w:t>
+      </w:r>
+      <w:proofErr w:type="spellStart"/>
+      <w:r>
+        <w:rPr>
+          <w:rFonts w:ascii="Consolas" w:hAnsi="Consolas" w:cs="Consolas"/>
+          <w:color w:val="008000"/>
+          <w:sz w:val="19"/>
+          <w:szCs w:val="19"/>
+          <w:highlight w:val="white"/>
+        </w:rPr>
+        <w:t>bacon","finely</w:t>
+      </w:r>
+      <w:proofErr w:type="spellEnd"/>
+      <w:r>
+        <w:rPr>
+          <w:rFonts w:ascii="Consolas" w:hAnsi="Consolas" w:cs="Consolas"/>
+          <w:color w:val="008000"/>
+          <w:sz w:val="19"/>
+          <w:szCs w:val="19"/>
+          <w:highlight w:val="white"/>
+        </w:rPr>
+        <w:t xml:space="preserve"> chopped 5 large eggs",</w:t>
       </w:r>
     </w:p>
     <w:p>
@@ -4003,7 +4445,29 @@
           <w:szCs w:val="19"/>
           <w:highlight w:val="white"/>
         </w:rPr>
-        <w:t>//IngredientsListBox.ItemsSource = ingredients;</w:t>
+        <w:t>//</w:t>
+      </w:r>
+      <w:proofErr w:type="spellStart"/>
+      <w:r>
+        <w:rPr>
+          <w:rFonts w:ascii="Consolas" w:hAnsi="Consolas" w:cs="Consolas"/>
+          <w:color w:val="008000"/>
+          <w:sz w:val="19"/>
+          <w:szCs w:val="19"/>
+          <w:highlight w:val="white"/>
+        </w:rPr>
+        <w:t>IngredientsListBox.ItemsSource</w:t>
+      </w:r>
+      <w:proofErr w:type="spellEnd"/>
+      <w:r>
+        <w:rPr>
+          <w:rFonts w:ascii="Consolas" w:hAnsi="Consolas" w:cs="Consolas"/>
+          <w:color w:val="008000"/>
+          <w:sz w:val="19"/>
+          <w:szCs w:val="19"/>
+          <w:highlight w:val="white"/>
+        </w:rPr>
+        <w:t xml:space="preserve"> = ingredients;</w:t>
       </w:r>
     </w:p>
     <w:p>
@@ -4050,8 +4514,29 @@
           <w:szCs w:val="19"/>
           <w:highlight w:val="white"/>
         </w:rPr>
-        <w:lastRenderedPageBreak/>
-        <w:t>//IngredientsListBox.ItemsSource = ingredients;</w:t>
+        <w:t>//</w:t>
+      </w:r>
+      <w:proofErr w:type="spellStart"/>
+      <w:r>
+        <w:rPr>
+          <w:rFonts w:ascii="Consolas" w:hAnsi="Consolas" w:cs="Consolas"/>
+          <w:color w:val="008000"/>
+          <w:sz w:val="19"/>
+          <w:szCs w:val="19"/>
+          <w:highlight w:val="white"/>
+        </w:rPr>
+        <w:t>IngredientsListBox.ItemsSource</w:t>
+      </w:r>
+      <w:proofErr w:type="spellEnd"/>
+      <w:r>
+        <w:rPr>
+          <w:rFonts w:ascii="Consolas" w:hAnsi="Consolas" w:cs="Consolas"/>
+          <w:color w:val="008000"/>
+          <w:sz w:val="19"/>
+          <w:szCs w:val="19"/>
+          <w:highlight w:val="white"/>
+        </w:rPr>
+        <w:t xml:space="preserve"> = ingredients;</w:t>
       </w:r>
     </w:p>
     <w:p>
@@ -4068,6 +4553,8 @@
           <w:highlight w:val="white"/>
         </w:rPr>
       </w:pPr>
+      <w:proofErr w:type="spellStart"/>
+      <w:proofErr w:type="gramStart"/>
       <w:r>
         <w:rPr>
           <w:rFonts w:ascii="Consolas" w:hAnsi="Consolas" w:cs="Consolas"/>
@@ -4078,6 +4565,8 @@
         </w:rPr>
         <w:t>var</w:t>
       </w:r>
+      <w:proofErr w:type="spellEnd"/>
+      <w:proofErr w:type="gramEnd"/>
       <w:r>
         <w:rPr>
           <w:rFonts w:ascii="Consolas" w:hAnsi="Consolas" w:cs="Consolas"/>
@@ -4168,6 +4657,7 @@
         </w:rPr>
         <w:t xml:space="preserve">    </w:t>
       </w:r>
+      <w:proofErr w:type="spellStart"/>
       <w:r>
         <w:rPr>
           <w:rFonts w:ascii="Consolas" w:hAnsi="Consolas" w:cs="Consolas"/>
@@ -4186,7 +4676,18 @@
           <w:szCs w:val="19"/>
           <w:highlight w:val="white"/>
         </w:rPr>
-        <w:t>.DataContext = item;</w:t>
+        <w:t>.DataContext</w:t>
+      </w:r>
+      <w:proofErr w:type="spellEnd"/>
+      <w:r>
+        <w:rPr>
+          <w:rFonts w:ascii="Consolas" w:hAnsi="Consolas" w:cs="Consolas"/>
+          <w:color w:val="000000"/>
+          <w:sz w:val="19"/>
+          <w:szCs w:val="19"/>
+          <w:highlight w:val="white"/>
+        </w:rPr>
+        <w:t xml:space="preserve"> = item;</w:t>
       </w:r>
     </w:p>
     <w:p>
@@ -4232,8 +4733,13 @@
         </w:numPr>
         <w:ind w:leftChars="0"/>
       </w:pPr>
-      <w:r>
-        <w:t xml:space="preserve">MainPage.xaml </w:t>
+      <w:proofErr w:type="spellStart"/>
+      <w:r>
+        <w:t>MainPage.xaml</w:t>
+      </w:r>
+      <w:proofErr w:type="spellEnd"/>
+      <w:r>
+        <w:t xml:space="preserve"> </w:t>
       </w:r>
       <w:r>
         <w:rPr>
@@ -4296,6 +4802,7 @@
         </w:rPr>
         <w:t>&lt;</w:t>
       </w:r>
+      <w:proofErr w:type="spellStart"/>
       <w:r>
         <w:rPr>
           <w:rFonts w:ascii="Consolas" w:hAnsi="Consolas" w:cs="Consolas"/>
@@ -4306,6 +4813,7 @@
         </w:rPr>
         <w:t>Page.BottomAppBar</w:t>
       </w:r>
+      <w:proofErr w:type="spellEnd"/>
       <w:r>
         <w:rPr>
           <w:rFonts w:ascii="Consolas" w:hAnsi="Consolas" w:cs="Consolas"/>
@@ -4351,6 +4859,7 @@
         </w:rPr>
         <w:t>&lt;</w:t>
       </w:r>
+      <w:proofErr w:type="spellStart"/>
       <w:r>
         <w:rPr>
           <w:rFonts w:ascii="Consolas" w:hAnsi="Consolas" w:cs="Consolas"/>
@@ -4361,6 +4870,7 @@
         </w:rPr>
         <w:t>CommandBar</w:t>
       </w:r>
+      <w:proofErr w:type="spellEnd"/>
       <w:r>
         <w:rPr>
           <w:rFonts w:ascii="Consolas" w:hAnsi="Consolas" w:cs="Consolas"/>
@@ -4406,6 +4916,7 @@
         </w:rPr>
         <w:t>&lt;</w:t>
       </w:r>
+      <w:proofErr w:type="spellStart"/>
       <w:r>
         <w:rPr>
           <w:rFonts w:ascii="Consolas" w:hAnsi="Consolas" w:cs="Consolas"/>
@@ -4416,6 +4927,7 @@
         </w:rPr>
         <w:t>CommandBar.SecondaryCommands</w:t>
       </w:r>
+      <w:proofErr w:type="spellEnd"/>
       <w:r>
         <w:rPr>
           <w:rFonts w:ascii="Consolas" w:hAnsi="Consolas" w:cs="Consolas"/>
@@ -4461,6 +4973,7 @@
         </w:rPr>
         <w:t>&lt;</w:t>
       </w:r>
+      <w:proofErr w:type="spellStart"/>
       <w:r>
         <w:rPr>
           <w:rFonts w:ascii="Consolas" w:hAnsi="Consolas" w:cs="Consolas"/>
@@ -4471,6 +4984,7 @@
         </w:rPr>
         <w:t>AppBarButton</w:t>
       </w:r>
+      <w:proofErr w:type="spellEnd"/>
       <w:r>
         <w:rPr>
           <w:rFonts w:ascii="Consolas" w:hAnsi="Consolas" w:cs="Consolas"/>
@@ -4529,7 +5043,29 @@
           <w:szCs w:val="19"/>
           <w:highlight w:val="white"/>
         </w:rPr>
-        <w:t>="AppBarButton_Click"/&gt;</w:t>
+        <w:t>="</w:t>
+      </w:r>
+      <w:proofErr w:type="spellStart"/>
+      <w:r>
+        <w:rPr>
+          <w:rFonts w:ascii="Consolas" w:hAnsi="Consolas" w:cs="Consolas"/>
+          <w:color w:val="0000FF"/>
+          <w:sz w:val="19"/>
+          <w:szCs w:val="19"/>
+          <w:highlight w:val="white"/>
+        </w:rPr>
+        <w:t>AppBarButton_Click</w:t>
+      </w:r>
+      <w:proofErr w:type="spellEnd"/>
+      <w:r>
+        <w:rPr>
+          <w:rFonts w:ascii="Consolas" w:hAnsi="Consolas" w:cs="Consolas"/>
+          <w:color w:val="0000FF"/>
+          <w:sz w:val="19"/>
+          <w:szCs w:val="19"/>
+          <w:highlight w:val="white"/>
+        </w:rPr>
+        <w:t>"/&gt;</w:t>
       </w:r>
     </w:p>
     <w:p>
@@ -4566,6 +5102,7 @@
         </w:rPr>
         <w:t>&lt;/</w:t>
       </w:r>
+      <w:proofErr w:type="spellStart"/>
       <w:r>
         <w:rPr>
           <w:rFonts w:ascii="Consolas" w:hAnsi="Consolas" w:cs="Consolas"/>
@@ -4576,6 +5113,7 @@
         </w:rPr>
         <w:t>CommandBar.SecondaryCommands</w:t>
       </w:r>
+      <w:proofErr w:type="spellEnd"/>
       <w:r>
         <w:rPr>
           <w:rFonts w:ascii="Consolas" w:hAnsi="Consolas" w:cs="Consolas"/>
@@ -4621,6 +5159,7 @@
         </w:rPr>
         <w:t>&lt;</w:t>
       </w:r>
+      <w:proofErr w:type="spellStart"/>
       <w:r>
         <w:rPr>
           <w:rFonts w:ascii="Consolas" w:hAnsi="Consolas" w:cs="Consolas"/>
@@ -4631,6 +5170,7 @@
         </w:rPr>
         <w:t>AppBarButton</w:t>
       </w:r>
+      <w:proofErr w:type="spellEnd"/>
       <w:r>
         <w:rPr>
           <w:rFonts w:ascii="Consolas" w:hAnsi="Consolas" w:cs="Consolas"/>
@@ -4706,6 +5246,7 @@
         </w:rPr>
         <w:t>&lt;</w:t>
       </w:r>
+      <w:proofErr w:type="spellStart"/>
       <w:r>
         <w:rPr>
           <w:rFonts w:ascii="Consolas" w:hAnsi="Consolas" w:cs="Consolas"/>
@@ -4716,6 +5257,7 @@
         </w:rPr>
         <w:t>AppBarButton.Flyout</w:t>
       </w:r>
+      <w:proofErr w:type="spellEnd"/>
       <w:r>
         <w:rPr>
           <w:rFonts w:ascii="Consolas" w:hAnsi="Consolas" w:cs="Consolas"/>
@@ -4761,6 +5303,7 @@
         </w:rPr>
         <w:t>&lt;</w:t>
       </w:r>
+      <w:proofErr w:type="spellStart"/>
       <w:r>
         <w:rPr>
           <w:rFonts w:ascii="Consolas" w:hAnsi="Consolas" w:cs="Consolas"/>
@@ -4771,6 +5314,7 @@
         </w:rPr>
         <w:t>Flyout</w:t>
       </w:r>
+      <w:proofErr w:type="spellEnd"/>
       <w:r>
         <w:rPr>
           <w:rFonts w:ascii="Consolas" w:hAnsi="Consolas" w:cs="Consolas"/>
@@ -4864,7 +5408,29 @@
           <w:szCs w:val="19"/>
           <w:highlight w:val="white"/>
         </w:rPr>
-        <w:t>="0,25,0,0"&gt;</w:t>
+        <w:t>="0</w:t>
+      </w:r>
+      <w:proofErr w:type="gramStart"/>
+      <w:r>
+        <w:rPr>
+          <w:rFonts w:ascii="Consolas" w:hAnsi="Consolas" w:cs="Consolas"/>
+          <w:color w:val="0000FF"/>
+          <w:sz w:val="19"/>
+          <w:szCs w:val="19"/>
+          <w:highlight w:val="white"/>
+        </w:rPr>
+        <w:t>,25,0,0</w:t>
+      </w:r>
+      <w:proofErr w:type="gramEnd"/>
+      <w:r>
+        <w:rPr>
+          <w:rFonts w:ascii="Consolas" w:hAnsi="Consolas" w:cs="Consolas"/>
+          <w:color w:val="0000FF"/>
+          <w:sz w:val="19"/>
+          <w:szCs w:val="19"/>
+          <w:highlight w:val="white"/>
+        </w:rPr>
+        <w:t>"&gt;</w:t>
       </w:r>
     </w:p>
     <w:p>
@@ -4889,6 +5455,7 @@
           <w:szCs w:val="19"/>
           <w:highlight w:val="white"/>
         </w:rPr>
+        <w:lastRenderedPageBreak/>
         <w:t xml:space="preserve">                            </w:t>
       </w:r>
       <w:r>
@@ -4901,6 +5468,7 @@
         </w:rPr>
         <w:t>&lt;</w:t>
       </w:r>
+      <w:proofErr w:type="spellStart"/>
       <w:r>
         <w:rPr>
           <w:rFonts w:ascii="Consolas" w:hAnsi="Consolas" w:cs="Consolas"/>
@@ -4911,6 +5479,7 @@
         </w:rPr>
         <w:t>ListBox</w:t>
       </w:r>
+      <w:proofErr w:type="spellEnd"/>
       <w:r>
         <w:rPr>
           <w:rFonts w:ascii="Consolas" w:hAnsi="Consolas" w:cs="Consolas"/>
@@ -4921,6 +5490,7 @@
         </w:rPr>
         <w:t xml:space="preserve"> x</w:t>
       </w:r>
+      <w:proofErr w:type="gramStart"/>
       <w:r>
         <w:rPr>
           <w:rFonts w:ascii="Consolas" w:hAnsi="Consolas" w:cs="Consolas"/>
@@ -4941,6 +5511,7 @@
         </w:rPr>
         <w:t>Name</w:t>
       </w:r>
+      <w:proofErr w:type="gramEnd"/>
       <w:r>
         <w:rPr>
           <w:rFonts w:ascii="Consolas" w:hAnsi="Consolas" w:cs="Consolas"/>
@@ -4961,6 +5532,7 @@
         </w:rPr>
         <w:t xml:space="preserve"> </w:t>
       </w:r>
+      <w:proofErr w:type="spellStart"/>
       <w:r>
         <w:rPr>
           <w:rFonts w:ascii="Consolas" w:hAnsi="Consolas" w:cs="Consolas"/>
@@ -4971,6 +5543,7 @@
         </w:rPr>
         <w:t>ItemsSource</w:t>
       </w:r>
+      <w:proofErr w:type="spellEnd"/>
       <w:r>
         <w:rPr>
           <w:rFonts w:ascii="Consolas" w:hAnsi="Consolas" w:cs="Consolas"/>
@@ -5111,6 +5684,7 @@
         </w:rPr>
         <w:t>&lt;/</w:t>
       </w:r>
+      <w:proofErr w:type="spellStart"/>
       <w:r>
         <w:rPr>
           <w:rFonts w:ascii="Consolas" w:hAnsi="Consolas" w:cs="Consolas"/>
@@ -5121,6 +5695,7 @@
         </w:rPr>
         <w:t>Flyout</w:t>
       </w:r>
+      <w:proofErr w:type="spellEnd"/>
       <w:r>
         <w:rPr>
           <w:rFonts w:ascii="Consolas" w:hAnsi="Consolas" w:cs="Consolas"/>
@@ -5166,6 +5741,7 @@
         </w:rPr>
         <w:t>&lt;/</w:t>
       </w:r>
+      <w:proofErr w:type="spellStart"/>
       <w:r>
         <w:rPr>
           <w:rFonts w:ascii="Consolas" w:hAnsi="Consolas" w:cs="Consolas"/>
@@ -5176,6 +5752,7 @@
         </w:rPr>
         <w:t>AppBarButton.Flyout</w:t>
       </w:r>
+      <w:proofErr w:type="spellEnd"/>
       <w:r>
         <w:rPr>
           <w:rFonts w:ascii="Consolas" w:hAnsi="Consolas" w:cs="Consolas"/>
@@ -5221,6 +5798,7 @@
         </w:rPr>
         <w:t>&lt;/</w:t>
       </w:r>
+      <w:proofErr w:type="spellStart"/>
       <w:r>
         <w:rPr>
           <w:rFonts w:ascii="Consolas" w:hAnsi="Consolas" w:cs="Consolas"/>
@@ -5231,6 +5809,7 @@
         </w:rPr>
         <w:t>AppBarButton</w:t>
       </w:r>
+      <w:proofErr w:type="spellEnd"/>
       <w:r>
         <w:rPr>
           <w:rFonts w:ascii="Consolas" w:hAnsi="Consolas" w:cs="Consolas"/>
@@ -5276,6 +5855,7 @@
         </w:rPr>
         <w:t>&lt;/</w:t>
       </w:r>
+      <w:proofErr w:type="spellStart"/>
       <w:r>
         <w:rPr>
           <w:rFonts w:ascii="Consolas" w:hAnsi="Consolas" w:cs="Consolas"/>
@@ -5286,6 +5866,7 @@
         </w:rPr>
         <w:t>CommandBar</w:t>
       </w:r>
+      <w:proofErr w:type="spellEnd"/>
       <w:r>
         <w:rPr>
           <w:rFonts w:ascii="Consolas" w:hAnsi="Consolas" w:cs="Consolas"/>
@@ -5331,6 +5912,7 @@
         </w:rPr>
         <w:t>&lt;/</w:t>
       </w:r>
+      <w:proofErr w:type="spellStart"/>
       <w:r>
         <w:rPr>
           <w:rFonts w:ascii="Consolas" w:hAnsi="Consolas" w:cs="Consolas"/>
@@ -5341,6 +5923,7 @@
         </w:rPr>
         <w:t>Page.BottomAppBar</w:t>
       </w:r>
+      <w:proofErr w:type="spellEnd"/>
       <w:r>
         <w:rPr>
           <w:rFonts w:ascii="Consolas" w:hAnsi="Consolas" w:cs="Consolas"/>
@@ -5431,6 +6014,7 @@
         </w:rPr>
         <w:t>="{</w:t>
       </w:r>
+      <w:proofErr w:type="spellStart"/>
       <w:r>
         <w:rPr>
           <w:rFonts w:ascii="Consolas" w:hAnsi="Consolas" w:cs="Consolas"/>
@@ -5441,6 +6025,7 @@
         </w:rPr>
         <w:t>ThemeResource</w:t>
       </w:r>
+      <w:proofErr w:type="spellEnd"/>
       <w:r>
         <w:rPr>
           <w:rFonts w:ascii="Consolas" w:hAnsi="Consolas" w:cs="Consolas"/>
@@ -5449,8 +6034,20 @@
           <w:szCs w:val="19"/>
           <w:highlight w:val="white"/>
         </w:rPr>
-        <w:t xml:space="preserve"> ApplicationPageBackgroundThemeBrush</w:t>
-      </w:r>
+        <w:t xml:space="preserve"> </w:t>
+      </w:r>
+      <w:proofErr w:type="spellStart"/>
+      <w:r>
+        <w:rPr>
+          <w:rFonts w:ascii="Consolas" w:hAnsi="Consolas" w:cs="Consolas"/>
+          <w:color w:val="FF0000"/>
+          <w:sz w:val="19"/>
+          <w:szCs w:val="19"/>
+          <w:highlight w:val="white"/>
+        </w:rPr>
+        <w:t>ApplicationPageBackgroundThemeBrush</w:t>
+      </w:r>
+      <w:proofErr w:type="spellEnd"/>
       <w:r>
         <w:rPr>
           <w:rFonts w:ascii="Consolas" w:hAnsi="Consolas" w:cs="Consolas"/>
@@ -5496,6 +6093,7 @@
         </w:rPr>
         <w:t>&lt;</w:t>
       </w:r>
+      <w:proofErr w:type="spellStart"/>
       <w:r>
         <w:rPr>
           <w:rFonts w:ascii="Consolas" w:hAnsi="Consolas" w:cs="Consolas"/>
@@ -5506,6 +6104,7 @@
         </w:rPr>
         <w:t>Grid.RowDefinitions</w:t>
       </w:r>
+      <w:proofErr w:type="spellEnd"/>
       <w:r>
         <w:rPr>
           <w:rFonts w:ascii="Consolas" w:hAnsi="Consolas" w:cs="Consolas"/>
@@ -5551,6 +6150,7 @@
         </w:rPr>
         <w:t>&lt;</w:t>
       </w:r>
+      <w:proofErr w:type="spellStart"/>
       <w:r>
         <w:rPr>
           <w:rFonts w:ascii="Consolas" w:hAnsi="Consolas" w:cs="Consolas"/>
@@ -5561,6 +6161,7 @@
         </w:rPr>
         <w:t>RowDefinition</w:t>
       </w:r>
+      <w:proofErr w:type="spellEnd"/>
       <w:r>
         <w:rPr>
           <w:rFonts w:ascii="Consolas" w:hAnsi="Consolas" w:cs="Consolas"/>
@@ -5616,6 +6217,7 @@
         </w:rPr>
         <w:t>&lt;</w:t>
       </w:r>
+      <w:proofErr w:type="spellStart"/>
       <w:r>
         <w:rPr>
           <w:rFonts w:ascii="Consolas" w:hAnsi="Consolas" w:cs="Consolas"/>
@@ -5626,6 +6228,7 @@
         </w:rPr>
         <w:t>RowDefinition</w:t>
       </w:r>
+      <w:proofErr w:type="spellEnd"/>
       <w:r>
         <w:rPr>
           <w:rFonts w:ascii="Consolas" w:hAnsi="Consolas" w:cs="Consolas"/>
@@ -5671,6 +6274,7 @@
         </w:rPr>
         <w:t>&lt;/</w:t>
       </w:r>
+      <w:proofErr w:type="spellStart"/>
       <w:r>
         <w:rPr>
           <w:rFonts w:ascii="Consolas" w:hAnsi="Consolas" w:cs="Consolas"/>
@@ -5681,6 +6285,7 @@
         </w:rPr>
         <w:t>Grid.RowDefinitions</w:t>
       </w:r>
+      <w:proofErr w:type="spellEnd"/>
       <w:r>
         <w:rPr>
           <w:rFonts w:ascii="Consolas" w:hAnsi="Consolas" w:cs="Consolas"/>
@@ -5726,6 +6331,7 @@
         </w:rPr>
         <w:t>&lt;</w:t>
       </w:r>
+      <w:proofErr w:type="spellStart"/>
       <w:r>
         <w:rPr>
           <w:rFonts w:ascii="Consolas" w:hAnsi="Consolas" w:cs="Consolas"/>
@@ -5736,6 +6342,7 @@
         </w:rPr>
         <w:t>StackPanel</w:t>
       </w:r>
+      <w:proofErr w:type="spellEnd"/>
       <w:r>
         <w:rPr>
           <w:rFonts w:ascii="Consolas" w:hAnsi="Consolas" w:cs="Consolas"/>
@@ -5754,7 +6361,29 @@
           <w:szCs w:val="19"/>
           <w:highlight w:val="white"/>
         </w:rPr>
-        <w:t>="10,25,0,30"&gt;</w:t>
+        <w:t>="10</w:t>
+      </w:r>
+      <w:proofErr w:type="gramStart"/>
+      <w:r>
+        <w:rPr>
+          <w:rFonts w:ascii="Consolas" w:hAnsi="Consolas" w:cs="Consolas"/>
+          <w:color w:val="0000FF"/>
+          <w:sz w:val="19"/>
+          <w:szCs w:val="19"/>
+          <w:highlight w:val="white"/>
+        </w:rPr>
+        <w:t>,25,0,30</w:t>
+      </w:r>
+      <w:proofErr w:type="gramEnd"/>
+      <w:r>
+        <w:rPr>
+          <w:rFonts w:ascii="Consolas" w:hAnsi="Consolas" w:cs="Consolas"/>
+          <w:color w:val="0000FF"/>
+          <w:sz w:val="19"/>
+          <w:szCs w:val="19"/>
+          <w:highlight w:val="white"/>
+        </w:rPr>
+        <w:t>"&gt;</w:t>
       </w:r>
     </w:p>
     <w:p>
@@ -5791,6 +6420,7 @@
         </w:rPr>
         <w:t>&lt;</w:t>
       </w:r>
+      <w:proofErr w:type="spellStart"/>
       <w:r>
         <w:rPr>
           <w:rFonts w:ascii="Consolas" w:hAnsi="Consolas" w:cs="Consolas"/>
@@ -5801,6 +6431,7 @@
         </w:rPr>
         <w:t>TextBlock</w:t>
       </w:r>
+      <w:proofErr w:type="spellEnd"/>
       <w:r>
         <w:rPr>
           <w:rFonts w:ascii="Consolas" w:hAnsi="Consolas" w:cs="Consolas"/>
@@ -5821,6 +6452,7 @@
         </w:rPr>
         <w:t>="{</w:t>
       </w:r>
+      <w:proofErr w:type="spellStart"/>
       <w:r>
         <w:rPr>
           <w:rFonts w:ascii="Consolas" w:hAnsi="Consolas" w:cs="Consolas"/>
@@ -5831,6 +6463,7 @@
         </w:rPr>
         <w:t>StaticResource</w:t>
       </w:r>
+      <w:proofErr w:type="spellEnd"/>
       <w:r>
         <w:rPr>
           <w:rFonts w:ascii="Consolas" w:hAnsi="Consolas" w:cs="Consolas"/>
@@ -5839,8 +6472,20 @@
           <w:szCs w:val="19"/>
           <w:highlight w:val="white"/>
         </w:rPr>
-        <w:t xml:space="preserve"> TitleTextBlockStyle</w:t>
-      </w:r>
+        <w:t xml:space="preserve"> </w:t>
+      </w:r>
+      <w:proofErr w:type="spellStart"/>
+      <w:r>
+        <w:rPr>
+          <w:rFonts w:ascii="Consolas" w:hAnsi="Consolas" w:cs="Consolas"/>
+          <w:color w:val="FF0000"/>
+          <w:sz w:val="19"/>
+          <w:szCs w:val="19"/>
+          <w:highlight w:val="white"/>
+        </w:rPr>
+        <w:t>TitleTextBlockStyle</w:t>
+      </w:r>
+      <w:proofErr w:type="spellEnd"/>
       <w:r>
         <w:rPr>
           <w:rFonts w:ascii="Consolas" w:hAnsi="Consolas" w:cs="Consolas"/>
@@ -5889,7 +6534,29 @@
           <w:szCs w:val="19"/>
           <w:highlight w:val="white"/>
         </w:rPr>
-        <w:t>="0,20,0,0"/&gt;</w:t>
+        <w:t>="0</w:t>
+      </w:r>
+      <w:proofErr w:type="gramStart"/>
+      <w:r>
+        <w:rPr>
+          <w:rFonts w:ascii="Consolas" w:hAnsi="Consolas" w:cs="Consolas"/>
+          <w:color w:val="0000FF"/>
+          <w:sz w:val="19"/>
+          <w:szCs w:val="19"/>
+          <w:highlight w:val="white"/>
+        </w:rPr>
+        <w:t>,20,0,0</w:t>
+      </w:r>
+      <w:proofErr w:type="gramEnd"/>
+      <w:r>
+        <w:rPr>
+          <w:rFonts w:ascii="Consolas" w:hAnsi="Consolas" w:cs="Consolas"/>
+          <w:color w:val="0000FF"/>
+          <w:sz w:val="19"/>
+          <w:szCs w:val="19"/>
+          <w:highlight w:val="white"/>
+        </w:rPr>
+        <w:t>"/&gt;</w:t>
       </w:r>
     </w:p>
     <w:p>
@@ -5926,6 +6593,7 @@
         </w:rPr>
         <w:t>&lt;</w:t>
       </w:r>
+      <w:proofErr w:type="spellStart"/>
       <w:r>
         <w:rPr>
           <w:rFonts w:ascii="Consolas" w:hAnsi="Consolas" w:cs="Consolas"/>
@@ -5936,6 +6604,7 @@
         </w:rPr>
         <w:t>TextBlock</w:t>
       </w:r>
+      <w:proofErr w:type="spellEnd"/>
       <w:r>
         <w:rPr>
           <w:rFonts w:ascii="Consolas" w:hAnsi="Consolas" w:cs="Consolas"/>
@@ -5956,6 +6625,7 @@
         </w:rPr>
         <w:t>="{</w:t>
       </w:r>
+      <w:proofErr w:type="spellStart"/>
       <w:r>
         <w:rPr>
           <w:rFonts w:ascii="Consolas" w:hAnsi="Consolas" w:cs="Consolas"/>
@@ -5966,6 +6636,7 @@
         </w:rPr>
         <w:t>StaticResource</w:t>
       </w:r>
+      <w:proofErr w:type="spellEnd"/>
       <w:r>
         <w:rPr>
           <w:rFonts w:ascii="Consolas" w:hAnsi="Consolas" w:cs="Consolas"/>
@@ -5974,8 +6645,20 @@
           <w:szCs w:val="19"/>
           <w:highlight w:val="white"/>
         </w:rPr>
-        <w:t xml:space="preserve"> HeaderTextBlockStyle</w:t>
-      </w:r>
+        <w:t xml:space="preserve"> </w:t>
+      </w:r>
+      <w:proofErr w:type="spellStart"/>
+      <w:r>
+        <w:rPr>
+          <w:rFonts w:ascii="Consolas" w:hAnsi="Consolas" w:cs="Consolas"/>
+          <w:color w:val="FF0000"/>
+          <w:sz w:val="19"/>
+          <w:szCs w:val="19"/>
+          <w:highlight w:val="white"/>
+        </w:rPr>
+        <w:t>HeaderTextBlockStyle</w:t>
+      </w:r>
+      <w:proofErr w:type="spellEnd"/>
       <w:r>
         <w:rPr>
           <w:rFonts w:ascii="Consolas" w:hAnsi="Consolas" w:cs="Consolas"/>
@@ -6034,16 +6717,28 @@
           <w:szCs w:val="19"/>
           <w:highlight w:val="yellow"/>
         </w:rPr>
-        <w:t xml:space="preserve"> ShortTitle</w:t>
-      </w:r>
-      <w:r>
-        <w:rPr>
-          <w:rFonts w:ascii="Consolas" w:hAnsi="Consolas" w:cs="Consolas"/>
-          <w:color w:val="0000FF"/>
+        <w:t xml:space="preserve"> </w:t>
+      </w:r>
+      <w:proofErr w:type="spellStart"/>
+      <w:r>
+        <w:rPr>
+          <w:rFonts w:ascii="Consolas" w:hAnsi="Consolas" w:cs="Consolas"/>
+          <w:color w:val="FF0000"/>
           <w:sz w:val="19"/>
           <w:szCs w:val="19"/>
           <w:highlight w:val="yellow"/>
         </w:rPr>
+        <w:t>ShortTitle</w:t>
+      </w:r>
+      <w:proofErr w:type="spellEnd"/>
+      <w:r>
+        <w:rPr>
+          <w:rFonts w:ascii="Consolas" w:hAnsi="Consolas" w:cs="Consolas"/>
+          <w:color w:val="0000FF"/>
+          <w:sz w:val="19"/>
+          <w:szCs w:val="19"/>
+          <w:highlight w:val="yellow"/>
+        </w:rPr>
         <w:t>}"</w:t>
       </w:r>
       <w:r>
@@ -6064,7 +6759,29 @@
           <w:szCs w:val="19"/>
           <w:highlight w:val="white"/>
         </w:rPr>
-        <w:t>="0,20,0,0"/&gt;</w:t>
+        <w:t>="0</w:t>
+      </w:r>
+      <w:proofErr w:type="gramStart"/>
+      <w:r>
+        <w:rPr>
+          <w:rFonts w:ascii="Consolas" w:hAnsi="Consolas" w:cs="Consolas"/>
+          <w:color w:val="0000FF"/>
+          <w:sz w:val="19"/>
+          <w:szCs w:val="19"/>
+          <w:highlight w:val="white"/>
+        </w:rPr>
+        <w:t>,20,0,0</w:t>
+      </w:r>
+      <w:proofErr w:type="gramEnd"/>
+      <w:r>
+        <w:rPr>
+          <w:rFonts w:ascii="Consolas" w:hAnsi="Consolas" w:cs="Consolas"/>
+          <w:color w:val="0000FF"/>
+          <w:sz w:val="19"/>
+          <w:szCs w:val="19"/>
+          <w:highlight w:val="white"/>
+        </w:rPr>
+        <w:t>"/&gt;</w:t>
       </w:r>
     </w:p>
     <w:p>
@@ -6101,6 +6818,7 @@
         </w:rPr>
         <w:t>&lt;/</w:t>
       </w:r>
+      <w:proofErr w:type="spellStart"/>
       <w:r>
         <w:rPr>
           <w:rFonts w:ascii="Consolas" w:hAnsi="Consolas" w:cs="Consolas"/>
@@ -6111,6 +6829,7 @@
         </w:rPr>
         <w:t>StackPanel</w:t>
       </w:r>
+      <w:proofErr w:type="spellEnd"/>
       <w:r>
         <w:rPr>
           <w:rFonts w:ascii="Consolas" w:hAnsi="Consolas" w:cs="Consolas"/>
@@ -6174,8 +6893,20 @@
           <w:szCs w:val="19"/>
           <w:highlight w:val="white"/>
         </w:rPr>
-        <w:t xml:space="preserve"> Grid.Row</w:t>
-      </w:r>
+        <w:t xml:space="preserve"> </w:t>
+      </w:r>
+      <w:proofErr w:type="spellStart"/>
+      <w:r>
+        <w:rPr>
+          <w:rFonts w:ascii="Consolas" w:hAnsi="Consolas" w:cs="Consolas"/>
+          <w:color w:val="FF0000"/>
+          <w:sz w:val="19"/>
+          <w:szCs w:val="19"/>
+          <w:highlight w:val="white"/>
+        </w:rPr>
+        <w:t>Grid.Row</w:t>
+      </w:r>
+      <w:proofErr w:type="spellEnd"/>
       <w:r>
         <w:rPr>
           <w:rFonts w:ascii="Consolas" w:hAnsi="Consolas" w:cs="Consolas"/>
@@ -6204,7 +6935,29 @@
           <w:szCs w:val="19"/>
           <w:highlight w:val="white"/>
         </w:rPr>
-        <w:t>="10,0,0,70"&gt;</w:t>
+        <w:t>="10</w:t>
+      </w:r>
+      <w:proofErr w:type="gramStart"/>
+      <w:r>
+        <w:rPr>
+          <w:rFonts w:ascii="Consolas" w:hAnsi="Consolas" w:cs="Consolas"/>
+          <w:color w:val="0000FF"/>
+          <w:sz w:val="19"/>
+          <w:szCs w:val="19"/>
+          <w:highlight w:val="white"/>
+        </w:rPr>
+        <w:t>,0,0,70</w:t>
+      </w:r>
+      <w:proofErr w:type="gramEnd"/>
+      <w:r>
+        <w:rPr>
+          <w:rFonts w:ascii="Consolas" w:hAnsi="Consolas" w:cs="Consolas"/>
+          <w:color w:val="0000FF"/>
+          <w:sz w:val="19"/>
+          <w:szCs w:val="19"/>
+          <w:highlight w:val="white"/>
+        </w:rPr>
+        <w:t>"&gt;</w:t>
       </w:r>
     </w:p>
     <w:p>
@@ -6241,6 +6994,7 @@
         </w:rPr>
         <w:t>&lt;</w:t>
       </w:r>
+      <w:proofErr w:type="spellStart"/>
       <w:r>
         <w:rPr>
           <w:rFonts w:ascii="Consolas" w:hAnsi="Consolas" w:cs="Consolas"/>
@@ -6251,6 +7005,7 @@
         </w:rPr>
         <w:t>Grid.RowDefinitions</w:t>
       </w:r>
+      <w:proofErr w:type="spellEnd"/>
       <w:r>
         <w:rPr>
           <w:rFonts w:ascii="Consolas" w:hAnsi="Consolas" w:cs="Consolas"/>
@@ -6296,6 +7051,7 @@
         </w:rPr>
         <w:t>&lt;</w:t>
       </w:r>
+      <w:proofErr w:type="spellStart"/>
       <w:r>
         <w:rPr>
           <w:rFonts w:ascii="Consolas" w:hAnsi="Consolas" w:cs="Consolas"/>
@@ -6306,6 +7062,7 @@
         </w:rPr>
         <w:t>RowDefinition</w:t>
       </w:r>
+      <w:proofErr w:type="spellEnd"/>
       <w:r>
         <w:rPr>
           <w:rFonts w:ascii="Consolas" w:hAnsi="Consolas" w:cs="Consolas"/>
@@ -6361,6 +7118,7 @@
         </w:rPr>
         <w:t>&lt;</w:t>
       </w:r>
+      <w:proofErr w:type="spellStart"/>
       <w:r>
         <w:rPr>
           <w:rFonts w:ascii="Consolas" w:hAnsi="Consolas" w:cs="Consolas"/>
@@ -6371,6 +7129,7 @@
         </w:rPr>
         <w:t>RowDefinition</w:t>
       </w:r>
+      <w:proofErr w:type="spellEnd"/>
       <w:r>
         <w:rPr>
           <w:rFonts w:ascii="Consolas" w:hAnsi="Consolas" w:cs="Consolas"/>
@@ -6426,6 +7185,7 @@
         </w:rPr>
         <w:t>&lt;</w:t>
       </w:r>
+      <w:proofErr w:type="spellStart"/>
       <w:r>
         <w:rPr>
           <w:rFonts w:ascii="Consolas" w:hAnsi="Consolas" w:cs="Consolas"/>
@@ -6436,6 +7196,7 @@
         </w:rPr>
         <w:t>RowDefinition</w:t>
       </w:r>
+      <w:proofErr w:type="spellEnd"/>
       <w:r>
         <w:rPr>
           <w:rFonts w:ascii="Consolas" w:hAnsi="Consolas" w:cs="Consolas"/>
@@ -6491,6 +7252,7 @@
         </w:rPr>
         <w:t>&lt;/</w:t>
       </w:r>
+      <w:proofErr w:type="spellStart"/>
       <w:r>
         <w:rPr>
           <w:rFonts w:ascii="Consolas" w:hAnsi="Consolas" w:cs="Consolas"/>
@@ -6501,6 +7263,7 @@
         </w:rPr>
         <w:t>Grid.RowDefinitions</w:t>
       </w:r>
+      <w:proofErr w:type="spellEnd"/>
       <w:r>
         <w:rPr>
           <w:rFonts w:ascii="Consolas" w:hAnsi="Consolas" w:cs="Consolas"/>
@@ -6604,16 +7367,28 @@
           <w:szCs w:val="19"/>
           <w:highlight w:val="yellow"/>
         </w:rPr>
-        <w:t xml:space="preserve"> ImagePath</w:t>
-      </w:r>
-      <w:r>
-        <w:rPr>
-          <w:rFonts w:ascii="Consolas" w:hAnsi="Consolas" w:cs="Consolas"/>
-          <w:color w:val="0000FF"/>
+        <w:t xml:space="preserve"> </w:t>
+      </w:r>
+      <w:proofErr w:type="spellStart"/>
+      <w:r>
+        <w:rPr>
+          <w:rFonts w:ascii="Consolas" w:hAnsi="Consolas" w:cs="Consolas"/>
+          <w:color w:val="FF0000"/>
           <w:sz w:val="19"/>
           <w:szCs w:val="19"/>
           <w:highlight w:val="yellow"/>
         </w:rPr>
+        <w:t>ImagePath</w:t>
+      </w:r>
+      <w:proofErr w:type="spellEnd"/>
+      <w:r>
+        <w:rPr>
+          <w:rFonts w:ascii="Consolas" w:hAnsi="Consolas" w:cs="Consolas"/>
+          <w:color w:val="0000FF"/>
+          <w:sz w:val="19"/>
+          <w:szCs w:val="19"/>
+          <w:highlight w:val="yellow"/>
+        </w:rPr>
         <w:t>}"</w:t>
       </w:r>
       <w:r>
@@ -6644,7 +7419,29 @@
           <w:szCs w:val="19"/>
           <w:highlight w:val="white"/>
         </w:rPr>
-        <w:t>="UniformToFill"/&gt;</w:t>
+        <w:t>="</w:t>
+      </w:r>
+      <w:proofErr w:type="spellStart"/>
+      <w:r>
+        <w:rPr>
+          <w:rFonts w:ascii="Consolas" w:hAnsi="Consolas" w:cs="Consolas"/>
+          <w:color w:val="0000FF"/>
+          <w:sz w:val="19"/>
+          <w:szCs w:val="19"/>
+          <w:highlight w:val="white"/>
+        </w:rPr>
+        <w:t>UniformToFill</w:t>
+      </w:r>
+      <w:proofErr w:type="spellEnd"/>
+      <w:r>
+        <w:rPr>
+          <w:rFonts w:ascii="Consolas" w:hAnsi="Consolas" w:cs="Consolas"/>
+          <w:color w:val="0000FF"/>
+          <w:sz w:val="19"/>
+          <w:szCs w:val="19"/>
+          <w:highlight w:val="white"/>
+        </w:rPr>
+        <w:t>"/&gt;</w:t>
       </w:r>
     </w:p>
     <w:p>
@@ -6681,6 +7478,7 @@
         </w:rPr>
         <w:t>&lt;</w:t>
       </w:r>
+      <w:proofErr w:type="spellStart"/>
       <w:r>
         <w:rPr>
           <w:rFonts w:ascii="Consolas" w:hAnsi="Consolas" w:cs="Consolas"/>
@@ -6691,6 +7489,7 @@
         </w:rPr>
         <w:t>ScrollViewer</w:t>
       </w:r>
+      <w:proofErr w:type="spellEnd"/>
       <w:r>
         <w:rPr>
           <w:rFonts w:ascii="Consolas" w:hAnsi="Consolas" w:cs="Consolas"/>
@@ -6699,8 +7498,20 @@
           <w:szCs w:val="19"/>
           <w:highlight w:val="white"/>
         </w:rPr>
-        <w:t xml:space="preserve"> Grid.Row</w:t>
-      </w:r>
+        <w:t xml:space="preserve"> </w:t>
+      </w:r>
+      <w:proofErr w:type="spellStart"/>
+      <w:r>
+        <w:rPr>
+          <w:rFonts w:ascii="Consolas" w:hAnsi="Consolas" w:cs="Consolas"/>
+          <w:color w:val="FF0000"/>
+          <w:sz w:val="19"/>
+          <w:szCs w:val="19"/>
+          <w:highlight w:val="white"/>
+        </w:rPr>
+        <w:t>Grid.Row</w:t>
+      </w:r>
+      <w:proofErr w:type="spellEnd"/>
       <w:r>
         <w:rPr>
           <w:rFonts w:ascii="Consolas" w:hAnsi="Consolas" w:cs="Consolas"/>
@@ -6729,7 +7540,29 @@
           <w:szCs w:val="19"/>
           <w:highlight w:val="white"/>
         </w:rPr>
-        <w:t>="0,10,0,0"&gt;</w:t>
+        <w:t>="0</w:t>
+      </w:r>
+      <w:proofErr w:type="gramStart"/>
+      <w:r>
+        <w:rPr>
+          <w:rFonts w:ascii="Consolas" w:hAnsi="Consolas" w:cs="Consolas"/>
+          <w:color w:val="0000FF"/>
+          <w:sz w:val="19"/>
+          <w:szCs w:val="19"/>
+          <w:highlight w:val="white"/>
+        </w:rPr>
+        <w:t>,10,0,0</w:t>
+      </w:r>
+      <w:proofErr w:type="gramEnd"/>
+      <w:r>
+        <w:rPr>
+          <w:rFonts w:ascii="Consolas" w:hAnsi="Consolas" w:cs="Consolas"/>
+          <w:color w:val="0000FF"/>
+          <w:sz w:val="19"/>
+          <w:szCs w:val="19"/>
+          <w:highlight w:val="white"/>
+        </w:rPr>
+        <w:t>"&gt;</w:t>
       </w:r>
     </w:p>
     <w:p>
@@ -6766,6 +7599,7 @@
         </w:rPr>
         <w:t>&lt;</w:t>
       </w:r>
+      <w:proofErr w:type="spellStart"/>
       <w:r>
         <w:rPr>
           <w:rFonts w:ascii="Consolas" w:hAnsi="Consolas" w:cs="Consolas"/>
@@ -6776,6 +7610,7 @@
         </w:rPr>
         <w:t>TextBlock</w:t>
       </w:r>
+      <w:proofErr w:type="spellEnd"/>
       <w:r>
         <w:rPr>
           <w:rFonts w:ascii="Consolas" w:hAnsi="Consolas" w:cs="Consolas"/>
@@ -6786,6 +7621,7 @@
         </w:rPr>
         <w:t xml:space="preserve"> x</w:t>
       </w:r>
+      <w:proofErr w:type="gramStart"/>
       <w:r>
         <w:rPr>
           <w:rFonts w:ascii="Consolas" w:hAnsi="Consolas" w:cs="Consolas"/>
@@ -6806,6 +7642,7 @@
         </w:rPr>
         <w:t>Name</w:t>
       </w:r>
+      <w:proofErr w:type="gramEnd"/>
       <w:r>
         <w:rPr>
           <w:rFonts w:ascii="Consolas" w:hAnsi="Consolas" w:cs="Consolas"/>
@@ -6824,8 +7661,20 @@
           <w:szCs w:val="19"/>
           <w:highlight w:val="white"/>
         </w:rPr>
-        <w:t xml:space="preserve"> TextWrapping</w:t>
-      </w:r>
+        <w:t xml:space="preserve"> </w:t>
+      </w:r>
+      <w:proofErr w:type="spellStart"/>
+      <w:r>
+        <w:rPr>
+          <w:rFonts w:ascii="Consolas" w:hAnsi="Consolas" w:cs="Consolas"/>
+          <w:color w:val="FF0000"/>
+          <w:sz w:val="19"/>
+          <w:szCs w:val="19"/>
+          <w:highlight w:val="white"/>
+        </w:rPr>
+        <w:t>TextWrapping</w:t>
+      </w:r>
+      <w:proofErr w:type="spellEnd"/>
       <w:r>
         <w:rPr>
           <w:rFonts w:ascii="Consolas" w:hAnsi="Consolas" w:cs="Consolas"/>
@@ -6891,6 +7740,7 @@
         </w:rPr>
         <w:t>="{</w:t>
       </w:r>
+      <w:proofErr w:type="spellStart"/>
       <w:r>
         <w:rPr>
           <w:rFonts w:ascii="Consolas" w:hAnsi="Consolas" w:cs="Consolas"/>
@@ -6901,6 +7751,7 @@
         </w:rPr>
         <w:t>StaticResource</w:t>
       </w:r>
+      <w:proofErr w:type="spellEnd"/>
       <w:r>
         <w:rPr>
           <w:rFonts w:ascii="Consolas" w:hAnsi="Consolas" w:cs="Consolas"/>
@@ -6909,8 +7760,20 @@
           <w:szCs w:val="19"/>
           <w:highlight w:val="white"/>
         </w:rPr>
-        <w:t xml:space="preserve"> BodyTextBlockStyle</w:t>
-      </w:r>
+        <w:t xml:space="preserve"> </w:t>
+      </w:r>
+      <w:proofErr w:type="spellStart"/>
+      <w:r>
+        <w:rPr>
+          <w:rFonts w:ascii="Consolas" w:hAnsi="Consolas" w:cs="Consolas"/>
+          <w:color w:val="FF0000"/>
+          <w:sz w:val="19"/>
+          <w:szCs w:val="19"/>
+          <w:highlight w:val="white"/>
+        </w:rPr>
+        <w:t>BodyTextBlockStyle</w:t>
+      </w:r>
+      <w:proofErr w:type="spellEnd"/>
       <w:r>
         <w:rPr>
           <w:rFonts w:ascii="Consolas" w:hAnsi="Consolas" w:cs="Consolas"/>
@@ -7051,6 +7914,7 @@
         </w:rPr>
         <w:t>&lt;/</w:t>
       </w:r>
+      <w:proofErr w:type="spellStart"/>
       <w:r>
         <w:rPr>
           <w:rFonts w:ascii="Consolas" w:hAnsi="Consolas" w:cs="Consolas"/>
@@ -7061,6 +7925,7 @@
         </w:rPr>
         <w:t>ScrollViewer</w:t>
       </w:r>
+      <w:proofErr w:type="spellEnd"/>
       <w:r>
         <w:rPr>
           <w:rFonts w:ascii="Consolas" w:hAnsi="Consolas" w:cs="Consolas"/>
@@ -7121,6 +7986,7 @@
         </w:rPr>
         <w:t>&lt;</w:t>
       </w:r>
+      <w:proofErr w:type="spellStart"/>
       <w:r>
         <w:rPr>
           <w:rFonts w:ascii="Consolas" w:hAnsi="Consolas" w:cs="Consolas"/>
@@ -7131,6 +7997,7 @@
         </w:rPr>
         <w:t>StackPanel</w:t>
       </w:r>
+      <w:proofErr w:type="spellEnd"/>
       <w:r>
         <w:rPr>
           <w:rFonts w:ascii="Consolas" w:hAnsi="Consolas" w:cs="Consolas"/>
@@ -7139,8 +8006,20 @@
           <w:szCs w:val="19"/>
           <w:highlight w:val="white"/>
         </w:rPr>
-        <w:t xml:space="preserve"> Grid.Row</w:t>
-      </w:r>
+        <w:t xml:space="preserve"> </w:t>
+      </w:r>
+      <w:proofErr w:type="spellStart"/>
+      <w:r>
+        <w:rPr>
+          <w:rFonts w:ascii="Consolas" w:hAnsi="Consolas" w:cs="Consolas"/>
+          <w:color w:val="FF0000"/>
+          <w:sz w:val="19"/>
+          <w:szCs w:val="19"/>
+          <w:highlight w:val="white"/>
+        </w:rPr>
+        <w:t>Grid.Row</w:t>
+      </w:r>
+      <w:proofErr w:type="spellEnd"/>
       <w:r>
         <w:rPr>
           <w:rFonts w:ascii="Consolas" w:hAnsi="Consolas" w:cs="Consolas"/>
@@ -7206,6 +8085,7 @@
         </w:rPr>
         <w:t>&lt;</w:t>
       </w:r>
+      <w:proofErr w:type="spellStart"/>
       <w:r>
         <w:rPr>
           <w:rFonts w:ascii="Consolas" w:hAnsi="Consolas" w:cs="Consolas"/>
@@ -7216,6 +8096,7 @@
         </w:rPr>
         <w:t>TextBlock</w:t>
       </w:r>
+      <w:proofErr w:type="spellEnd"/>
       <w:r>
         <w:rPr>
           <w:rFonts w:ascii="Consolas" w:hAnsi="Consolas" w:cs="Consolas"/>
@@ -7256,6 +8137,7 @@
         </w:rPr>
         <w:t>="{</w:t>
       </w:r>
+      <w:proofErr w:type="spellStart"/>
       <w:r>
         <w:rPr>
           <w:rFonts w:ascii="Consolas" w:hAnsi="Consolas" w:cs="Consolas"/>
@@ -7266,6 +8148,7 @@
         </w:rPr>
         <w:t>StaticResource</w:t>
       </w:r>
+      <w:proofErr w:type="spellEnd"/>
       <w:r>
         <w:rPr>
           <w:rFonts w:ascii="Consolas" w:hAnsi="Consolas" w:cs="Consolas"/>
@@ -7274,8 +8157,20 @@
           <w:szCs w:val="19"/>
           <w:highlight w:val="white"/>
         </w:rPr>
-        <w:t xml:space="preserve"> BodyTextBlockStyle</w:t>
-      </w:r>
+        <w:t xml:space="preserve"> </w:t>
+      </w:r>
+      <w:proofErr w:type="spellStart"/>
+      <w:r>
+        <w:rPr>
+          <w:rFonts w:ascii="Consolas" w:hAnsi="Consolas" w:cs="Consolas"/>
+          <w:color w:val="FF0000"/>
+          <w:sz w:val="19"/>
+          <w:szCs w:val="19"/>
+          <w:highlight w:val="white"/>
+        </w:rPr>
+        <w:t>BodyTextBlockStyle</w:t>
+      </w:r>
+      <w:proofErr w:type="spellEnd"/>
       <w:r>
         <w:rPr>
           <w:rFonts w:ascii="Consolas" w:hAnsi="Consolas" w:cs="Consolas"/>
@@ -7331,6 +8226,7 @@
         </w:rPr>
         <w:t>="{</w:t>
       </w:r>
+      <w:proofErr w:type="spellStart"/>
       <w:r>
         <w:rPr>
           <w:rFonts w:ascii="Consolas" w:hAnsi="Consolas" w:cs="Consolas"/>
@@ -7341,6 +8237,7 @@
         </w:rPr>
         <w:t>StaticResource</w:t>
       </w:r>
+      <w:proofErr w:type="spellEnd"/>
       <w:r>
         <w:rPr>
           <w:rFonts w:ascii="Consolas" w:hAnsi="Consolas" w:cs="Consolas"/>
@@ -7349,8 +8246,20 @@
           <w:szCs w:val="19"/>
           <w:highlight w:val="white"/>
         </w:rPr>
-        <w:t xml:space="preserve"> PhoneAccentBrush</w:t>
-      </w:r>
+        <w:t xml:space="preserve"> </w:t>
+      </w:r>
+      <w:proofErr w:type="spellStart"/>
+      <w:r>
+        <w:rPr>
+          <w:rFonts w:ascii="Consolas" w:hAnsi="Consolas" w:cs="Consolas"/>
+          <w:color w:val="FF0000"/>
+          <w:sz w:val="19"/>
+          <w:szCs w:val="19"/>
+          <w:highlight w:val="white"/>
+        </w:rPr>
+        <w:t>PhoneAccentBrush</w:t>
+      </w:r>
+      <w:proofErr w:type="spellEnd"/>
       <w:r>
         <w:rPr>
           <w:rFonts w:ascii="Consolas" w:hAnsi="Consolas" w:cs="Consolas"/>
@@ -7384,7 +8293,6 @@
           <w:szCs w:val="19"/>
           <w:highlight w:val="white"/>
         </w:rPr>
-        <w:lastRenderedPageBreak/>
         <w:t xml:space="preserve">                </w:t>
       </w:r>
       <w:r>
@@ -7397,6 +8305,7 @@
         </w:rPr>
         <w:t>&lt;</w:t>
       </w:r>
+      <w:proofErr w:type="spellStart"/>
       <w:r>
         <w:rPr>
           <w:rFonts w:ascii="Consolas" w:hAnsi="Consolas" w:cs="Consolas"/>
@@ -7407,6 +8316,7 @@
         </w:rPr>
         <w:t>TextBlock</w:t>
       </w:r>
+      <w:proofErr w:type="spellEnd"/>
       <w:r>
         <w:rPr>
           <w:rFonts w:ascii="Consolas" w:hAnsi="Consolas" w:cs="Consolas"/>
@@ -7417,6 +8327,7 @@
         </w:rPr>
         <w:t xml:space="preserve"> x</w:t>
       </w:r>
+      <w:proofErr w:type="gramStart"/>
       <w:r>
         <w:rPr>
           <w:rFonts w:ascii="Consolas" w:hAnsi="Consolas" w:cs="Consolas"/>
@@ -7437,6 +8348,7 @@
         </w:rPr>
         <w:t>Name</w:t>
       </w:r>
+      <w:proofErr w:type="gramEnd"/>
       <w:r>
         <w:rPr>
           <w:rFonts w:ascii="Consolas" w:hAnsi="Consolas" w:cs="Consolas"/>
@@ -7495,16 +8407,28 @@
           <w:szCs w:val="19"/>
           <w:highlight w:val="yellow"/>
         </w:rPr>
-        <w:t xml:space="preserve"> PrepTime</w:t>
-      </w:r>
-      <w:r>
-        <w:rPr>
-          <w:rFonts w:ascii="Consolas" w:hAnsi="Consolas" w:cs="Consolas"/>
-          <w:color w:val="0000FF"/>
+        <w:t xml:space="preserve"> </w:t>
+      </w:r>
+      <w:proofErr w:type="spellStart"/>
+      <w:r>
+        <w:rPr>
+          <w:rFonts w:ascii="Consolas" w:hAnsi="Consolas" w:cs="Consolas"/>
+          <w:color w:val="FF0000"/>
           <w:sz w:val="19"/>
           <w:szCs w:val="19"/>
           <w:highlight w:val="yellow"/>
         </w:rPr>
+        <w:t>PrepTime</w:t>
+      </w:r>
+      <w:proofErr w:type="spellEnd"/>
+      <w:r>
+        <w:rPr>
+          <w:rFonts w:ascii="Consolas" w:hAnsi="Consolas" w:cs="Consolas"/>
+          <w:color w:val="0000FF"/>
+          <w:sz w:val="19"/>
+          <w:szCs w:val="19"/>
+          <w:highlight w:val="yellow"/>
+        </w:rPr>
         <w:t>}"</w:t>
       </w:r>
       <w:r>
@@ -7537,6 +8461,7 @@
         </w:rPr>
         <w:t>="{</w:t>
       </w:r>
+      <w:proofErr w:type="spellStart"/>
       <w:r>
         <w:rPr>
           <w:rFonts w:ascii="Consolas" w:hAnsi="Consolas" w:cs="Consolas"/>
@@ -7547,6 +8472,7 @@
         </w:rPr>
         <w:t>StaticResource</w:t>
       </w:r>
+      <w:proofErr w:type="spellEnd"/>
       <w:r>
         <w:rPr>
           <w:rFonts w:ascii="Consolas" w:hAnsi="Consolas" w:cs="Consolas"/>
@@ -7555,8 +8481,20 @@
           <w:szCs w:val="19"/>
           <w:highlight w:val="white"/>
         </w:rPr>
-        <w:t xml:space="preserve"> BodyTextBlockStyle</w:t>
-      </w:r>
+        <w:t xml:space="preserve"> </w:t>
+      </w:r>
+      <w:proofErr w:type="spellStart"/>
+      <w:r>
+        <w:rPr>
+          <w:rFonts w:ascii="Consolas" w:hAnsi="Consolas" w:cs="Consolas"/>
+          <w:color w:val="FF0000"/>
+          <w:sz w:val="19"/>
+          <w:szCs w:val="19"/>
+          <w:highlight w:val="white"/>
+        </w:rPr>
+        <w:t>BodyTextBlockStyle</w:t>
+      </w:r>
+      <w:proofErr w:type="spellEnd"/>
       <w:r>
         <w:rPr>
           <w:rFonts w:ascii="Consolas" w:hAnsi="Consolas" w:cs="Consolas"/>
@@ -7622,6 +8560,7 @@
         </w:rPr>
         <w:t>&lt;/</w:t>
       </w:r>
+      <w:proofErr w:type="spellStart"/>
       <w:r>
         <w:rPr>
           <w:rFonts w:ascii="Consolas" w:hAnsi="Consolas" w:cs="Consolas"/>
@@ -7632,6 +8571,7 @@
         </w:rPr>
         <w:t>StackPanel</w:t>
       </w:r>
+      <w:proofErr w:type="spellEnd"/>
       <w:r>
         <w:rPr>
           <w:rFonts w:ascii="Consolas" w:hAnsi="Consolas" w:cs="Consolas"/>
@@ -7732,6 +8672,7 @@
         </w:numPr>
         <w:ind w:leftChars="0"/>
       </w:pPr>
+      <w:proofErr w:type="spellStart"/>
       <w:r>
         <w:rPr>
           <w:rFonts w:hint="eastAsia"/>
@@ -7739,7 +8680,11 @@
         <w:t>Ma</w:t>
       </w:r>
       <w:r>
-        <w:t xml:space="preserve">inPage.xaml.cs </w:t>
+        <w:t>inPage.xaml.cs</w:t>
+      </w:r>
+      <w:proofErr w:type="spellEnd"/>
+      <w:r>
+        <w:t xml:space="preserve"> </w:t>
       </w:r>
       <w:r>
         <w:rPr>
@@ -7750,12 +8695,14 @@
       <w:r>
         <w:t xml:space="preserve"> </w:t>
       </w:r>
+      <w:proofErr w:type="spellStart"/>
       <w:r>
         <w:rPr>
           <w:b/>
         </w:rPr>
         <w:t>OnNavigatedTo</w:t>
       </w:r>
+      <w:proofErr w:type="spellEnd"/>
       <w:r>
         <w:t xml:space="preserve"> </w:t>
       </w:r>
@@ -7765,9 +8712,11 @@
         </w:rPr>
         <w:t xml:space="preserve">함수를 찾아서 아래와 같이 </w:t>
       </w:r>
+      <w:proofErr w:type="spellStart"/>
       <w:r>
         <w:t>GetItem</w:t>
       </w:r>
+      <w:proofErr w:type="spellEnd"/>
       <w:r>
         <w:rPr>
           <w:rFonts w:hint="eastAsia"/>
@@ -7799,6 +8748,7 @@
           <w:szCs w:val="20"/>
         </w:rPr>
       </w:pPr>
+      <w:proofErr w:type="gramStart"/>
       <w:r>
         <w:rPr>
           <w:rFonts w:ascii="Consolas" w:hAnsi="Consolas" w:cs="Consolas"/>
@@ -7808,6 +8758,7 @@
         </w:rPr>
         <w:t>var</w:t>
       </w:r>
+      <w:proofErr w:type="gramEnd"/>
       <w:r>
         <w:rPr>
           <w:rFonts w:ascii="Consolas" w:hAnsi="Consolas" w:cs="Consolas"/>
@@ -7915,6 +8866,7 @@
         <w:rPr>
           <w:rFonts w:hint="eastAsia"/>
         </w:rPr>
+        <w:lastRenderedPageBreak/>
         <w:t>디자인 시점의 데이터</w:t>
       </w:r>
     </w:p>
@@ -7937,30 +8889,6 @@
       </w:pPr>
       <w:r>
         <w:rPr>
-          <w:rFonts w:hint="eastAsia"/>
-        </w:rPr>
-        <w:t>S</w:t>
-      </w:r>
-      <w:r>
-        <w:rPr>
-          <w:rFonts w:hint="eastAsia"/>
-        </w:rPr>
-        <w:t>ession 3 Demos</w:t>
-      </w:r>
-      <w:r>
-        <w:t xml:space="preserve"> </w:t>
-      </w:r>
-      <w:r>
-        <w:rPr>
-          <w:rFonts w:hint="eastAsia"/>
-        </w:rPr>
-        <w:t xml:space="preserve">폴더 </w:t>
-      </w:r>
-      <w:r>
-        <w:t xml:space="preserve">&gt; </w:t>
-      </w:r>
-      <w:r>
-        <w:rPr>
           <w:b/>
         </w:rPr>
         <w:t>5 - Design-time Data BEGIN</w:t>
@@ -7977,12 +8905,14 @@
         </w:rPr>
         <w:t>폴더안의</w:t>
       </w:r>
+      <w:proofErr w:type="spellStart"/>
       <w:r>
         <w:rPr>
           <w:b/>
         </w:rPr>
         <w:t>ContosoCookbookSimple</w:t>
       </w:r>
+      <w:proofErr w:type="spellEnd"/>
       <w:r>
         <w:rPr>
           <w:rFonts w:hint="eastAsia"/>
@@ -8080,30 +9010,8 @@
         </w:numPr>
         <w:ind w:leftChars="0"/>
       </w:pPr>
-      <w:r>
-        <w:rPr>
-          <w:rFonts w:hint="eastAsia"/>
-        </w:rPr>
-        <w:t>S</w:t>
-      </w:r>
-      <w:r>
-        <w:rPr>
-          <w:rFonts w:hint="eastAsia"/>
-        </w:rPr>
-        <w:t>ession 3 Demos</w:t>
-      </w:r>
-      <w:r>
-        <w:t xml:space="preserve"> </w:t>
-      </w:r>
-      <w:r>
-        <w:rPr>
-          <w:rFonts w:hint="eastAsia"/>
-        </w:rPr>
-        <w:t xml:space="preserve">폴더 </w:t>
-      </w:r>
-      <w:r>
-        <w:t xml:space="preserve">&gt; </w:t>
-      </w:r>
+      <w:bookmarkStart w:id="0" w:name="_GoBack"/>
+      <w:bookmarkEnd w:id="0"/>
       <w:r>
         <w:rPr>
           <w:b/>
@@ -8189,12 +9097,14 @@
         </w:numPr>
         <w:ind w:leftChars="0"/>
       </w:pPr>
+      <w:proofErr w:type="spellStart"/>
       <w:r>
         <w:rPr>
           <w:rFonts w:hint="eastAsia"/>
         </w:rPr>
         <w:t>MainPage.xaml</w:t>
       </w:r>
+      <w:proofErr w:type="spellEnd"/>
       <w:r>
         <w:t xml:space="preserve"> </w:t>
       </w:r>
@@ -8281,7 +9191,18 @@
           <w:szCs w:val="19"/>
           <w:highlight w:val="white"/>
         </w:rPr>
-        <w:t xml:space="preserve"> x</w:t>
+        <w:t xml:space="preserve"> </w:t>
+      </w:r>
+      <w:proofErr w:type="gramStart"/>
+      <w:r>
+        <w:rPr>
+          <w:rFonts w:ascii="Consolas" w:hAnsi="Consolas" w:cs="Consolas"/>
+          <w:color w:val="FF0000"/>
+          <w:sz w:val="19"/>
+          <w:szCs w:val="19"/>
+          <w:highlight w:val="white"/>
+        </w:rPr>
+        <w:t>x</w:t>
       </w:r>
       <w:r>
         <w:rPr>
@@ -8293,6 +9214,7 @@
         </w:rPr>
         <w:t>:</w:t>
       </w:r>
+      <w:proofErr w:type="gramEnd"/>
       <w:r>
         <w:rPr>
           <w:rFonts w:ascii="Consolas" w:hAnsi="Consolas" w:cs="Consolas"/>
@@ -8391,7 +9313,18 @@
           <w:szCs w:val="19"/>
           <w:highlight w:val="white"/>
         </w:rPr>
-        <w:t xml:space="preserve"> xmlns</w:t>
+        <w:t xml:space="preserve"> </w:t>
+      </w:r>
+      <w:proofErr w:type="spellStart"/>
+      <w:r>
+        <w:rPr>
+          <w:rFonts w:ascii="Consolas" w:hAnsi="Consolas" w:cs="Consolas"/>
+          <w:color w:val="FF0000"/>
+          <w:sz w:val="19"/>
+          <w:szCs w:val="19"/>
+          <w:highlight w:val="white"/>
+        </w:rPr>
+        <w:t>xmlns</w:t>
       </w:r>
       <w:r>
         <w:rPr>
@@ -8413,15 +9346,60 @@
         </w:rPr>
         <w:t>x</w:t>
       </w:r>
-      <w:r>
-        <w:rPr>
-          <w:rFonts w:ascii="Consolas" w:hAnsi="Consolas" w:cs="Consolas"/>
-          <w:color w:val="0000FF"/>
-          <w:sz w:val="19"/>
-          <w:szCs w:val="19"/>
-          <w:highlight w:val="white"/>
-        </w:rPr>
-        <w:t>="http://schemas.microsoft.com/winfx/2006/xaml"</w:t>
+      <w:proofErr w:type="spellEnd"/>
+      <w:r>
+        <w:rPr>
+          <w:rFonts w:ascii="Consolas" w:hAnsi="Consolas" w:cs="Consolas"/>
+          <w:color w:val="0000FF"/>
+          <w:sz w:val="19"/>
+          <w:szCs w:val="19"/>
+          <w:highlight w:val="white"/>
+        </w:rPr>
+        <w:t>="http://schemas.microsoft.com/</w:t>
+      </w:r>
+      <w:proofErr w:type="spellStart"/>
+      <w:r>
+        <w:rPr>
+          <w:rFonts w:ascii="Consolas" w:hAnsi="Consolas" w:cs="Consolas"/>
+          <w:color w:val="0000FF"/>
+          <w:sz w:val="19"/>
+          <w:szCs w:val="19"/>
+          <w:highlight w:val="white"/>
+        </w:rPr>
+        <w:t>winfx</w:t>
+      </w:r>
+      <w:proofErr w:type="spellEnd"/>
+      <w:r>
+        <w:rPr>
+          <w:rFonts w:ascii="Consolas" w:hAnsi="Consolas" w:cs="Consolas"/>
+          <w:color w:val="0000FF"/>
+          <w:sz w:val="19"/>
+          <w:szCs w:val="19"/>
+          <w:highlight w:val="white"/>
+        </w:rPr>
+        <w:t>/2006/</w:t>
+      </w:r>
+      <w:proofErr w:type="spellStart"/>
+      <w:r>
+        <w:rPr>
+          <w:rFonts w:ascii="Consolas" w:hAnsi="Consolas" w:cs="Consolas"/>
+          <w:color w:val="0000FF"/>
+          <w:sz w:val="19"/>
+          <w:szCs w:val="19"/>
+          <w:highlight w:val="white"/>
+        </w:rPr>
+        <w:t>xaml</w:t>
+      </w:r>
+      <w:proofErr w:type="spellEnd"/>
+      <w:r>
+        <w:rPr>
+          <w:rFonts w:ascii="Consolas" w:hAnsi="Consolas" w:cs="Consolas"/>
+          <w:color w:val="0000FF"/>
+          <w:sz w:val="19"/>
+          <w:szCs w:val="19"/>
+          <w:highlight w:val="white"/>
+        </w:rPr>
+        <w:t>"</w:t>
       </w:r>
     </w:p>
     <w:p>
@@ -8456,7 +9434,19 @@
           <w:szCs w:val="19"/>
           <w:highlight w:val="white"/>
         </w:rPr>
-        <w:t xml:space="preserve"> xmlns</w:t>
+        <w:t xml:space="preserve"> </w:t>
+      </w:r>
+      <w:proofErr w:type="spellStart"/>
+      <w:proofErr w:type="gramStart"/>
+      <w:r>
+        <w:rPr>
+          <w:rFonts w:ascii="Consolas" w:hAnsi="Consolas" w:cs="Consolas"/>
+          <w:color w:val="FF0000"/>
+          <w:sz w:val="19"/>
+          <w:szCs w:val="19"/>
+          <w:highlight w:val="white"/>
+        </w:rPr>
+        <w:t>xmlns</w:t>
       </w:r>
       <w:r>
         <w:rPr>
@@ -8468,6 +9458,7 @@
         </w:rPr>
         <w:t>:</w:t>
       </w:r>
+      <w:proofErr w:type="gramEnd"/>
       <w:r>
         <w:rPr>
           <w:rFonts w:ascii="Consolas" w:hAnsi="Consolas" w:cs="Consolas"/>
@@ -8478,15 +9469,38 @@
         </w:rPr>
         <w:t>local</w:t>
       </w:r>
-      <w:r>
-        <w:rPr>
-          <w:rFonts w:ascii="Consolas" w:hAnsi="Consolas" w:cs="Consolas"/>
-          <w:color w:val="0000FF"/>
-          <w:sz w:val="19"/>
-          <w:szCs w:val="19"/>
-          <w:highlight w:val="white"/>
-        </w:rPr>
-        <w:t>="using:ContosoCookbookSimple"</w:t>
+      <w:proofErr w:type="spellEnd"/>
+      <w:r>
+        <w:rPr>
+          <w:rFonts w:ascii="Consolas" w:hAnsi="Consolas" w:cs="Consolas"/>
+          <w:color w:val="0000FF"/>
+          <w:sz w:val="19"/>
+          <w:szCs w:val="19"/>
+          <w:highlight w:val="white"/>
+        </w:rPr>
+        <w:t>="</w:t>
+      </w:r>
+      <w:proofErr w:type="spellStart"/>
+      <w:r>
+        <w:rPr>
+          <w:rFonts w:ascii="Consolas" w:hAnsi="Consolas" w:cs="Consolas"/>
+          <w:color w:val="0000FF"/>
+          <w:sz w:val="19"/>
+          <w:szCs w:val="19"/>
+          <w:highlight w:val="white"/>
+        </w:rPr>
+        <w:t>using:ContosoCookbookSimple</w:t>
+      </w:r>
+      <w:proofErr w:type="spellEnd"/>
+      <w:r>
+        <w:rPr>
+          <w:rFonts w:ascii="Consolas" w:hAnsi="Consolas" w:cs="Consolas"/>
+          <w:color w:val="0000FF"/>
+          <w:sz w:val="19"/>
+          <w:szCs w:val="19"/>
+          <w:highlight w:val="white"/>
+        </w:rPr>
+        <w:t>"</w:t>
       </w:r>
     </w:p>
     <w:p>
@@ -8521,7 +9535,18 @@
           <w:szCs w:val="19"/>
           <w:highlight w:val="white"/>
         </w:rPr>
-        <w:t xml:space="preserve"> xmlns</w:t>
+        <w:t xml:space="preserve"> </w:t>
+      </w:r>
+      <w:proofErr w:type="spellStart"/>
+      <w:r>
+        <w:rPr>
+          <w:rFonts w:ascii="Consolas" w:hAnsi="Consolas" w:cs="Consolas"/>
+          <w:color w:val="FF0000"/>
+          <w:sz w:val="19"/>
+          <w:szCs w:val="19"/>
+          <w:highlight w:val="white"/>
+        </w:rPr>
+        <w:t>xmlns</w:t>
       </w:r>
       <w:r>
         <w:rPr>
@@ -8543,6 +9568,7 @@
         </w:rPr>
         <w:t>d</w:t>
       </w:r>
+      <w:proofErr w:type="spellEnd"/>
       <w:r>
         <w:rPr>
           <w:rFonts w:ascii="Consolas" w:hAnsi="Consolas" w:cs="Consolas"/>
@@ -8653,6 +9679,8 @@
         </w:rPr>
         <w:t xml:space="preserve"> </w:t>
       </w:r>
+      <w:proofErr w:type="spellStart"/>
+      <w:proofErr w:type="gramStart"/>
       <w:r>
         <w:rPr>
           <w:rFonts w:ascii="Consolas" w:hAnsi="Consolas" w:cs="Consolas"/>
@@ -8673,6 +9701,7 @@
         </w:rPr>
         <w:t>:</w:t>
       </w:r>
+      <w:proofErr w:type="gramEnd"/>
       <w:r>
         <w:rPr>
           <w:rFonts w:ascii="Consolas" w:hAnsi="Consolas" w:cs="Consolas"/>
@@ -8683,6 +9712,7 @@
         </w:rPr>
         <w:t>data</w:t>
       </w:r>
+      <w:proofErr w:type="spellEnd"/>
       <w:r>
         <w:rPr>
           <w:rFonts w:ascii="Consolas" w:hAnsi="Consolas" w:cs="Consolas"/>
@@ -8691,7 +9721,29 @@
           <w:szCs w:val="19"/>
           <w:highlight w:val="yellow"/>
         </w:rPr>
-        <w:t>="using:ContosoCookbookSimple.DataModel"</w:t>
+        <w:t>="</w:t>
+      </w:r>
+      <w:proofErr w:type="spellStart"/>
+      <w:r>
+        <w:rPr>
+          <w:rFonts w:ascii="Consolas" w:hAnsi="Consolas" w:cs="Consolas"/>
+          <w:color w:val="0000FF"/>
+          <w:sz w:val="19"/>
+          <w:szCs w:val="19"/>
+          <w:highlight w:val="yellow"/>
+        </w:rPr>
+        <w:t>using:ContosoCookbookSimple.DataModel</w:t>
+      </w:r>
+      <w:proofErr w:type="spellEnd"/>
+      <w:r>
+        <w:rPr>
+          <w:rFonts w:ascii="Consolas" w:hAnsi="Consolas" w:cs="Consolas"/>
+          <w:color w:val="0000FF"/>
+          <w:sz w:val="19"/>
+          <w:szCs w:val="19"/>
+          <w:highlight w:val="yellow"/>
+        </w:rPr>
+        <w:t>"</w:t>
       </w:r>
     </w:p>
     <w:p>
@@ -8726,7 +9778,19 @@
           <w:szCs w:val="19"/>
           <w:highlight w:val="white"/>
         </w:rPr>
-        <w:t xml:space="preserve"> mc</w:t>
+        <w:t xml:space="preserve"> </w:t>
+      </w:r>
+      <w:proofErr w:type="spellStart"/>
+      <w:proofErr w:type="gramStart"/>
+      <w:r>
+        <w:rPr>
+          <w:rFonts w:ascii="Consolas" w:hAnsi="Consolas" w:cs="Consolas"/>
+          <w:color w:val="FF0000"/>
+          <w:sz w:val="19"/>
+          <w:szCs w:val="19"/>
+          <w:highlight w:val="white"/>
+        </w:rPr>
+        <w:t>mc</w:t>
       </w:r>
       <w:r>
         <w:rPr>
@@ -8738,6 +9802,7 @@
         </w:rPr>
         <w:t>:</w:t>
       </w:r>
+      <w:proofErr w:type="gramEnd"/>
       <w:r>
         <w:rPr>
           <w:rFonts w:ascii="Consolas" w:hAnsi="Consolas" w:cs="Consolas"/>
@@ -8748,6 +9813,7 @@
         </w:rPr>
         <w:t>Ignorable</w:t>
       </w:r>
+      <w:proofErr w:type="spellEnd"/>
       <w:r>
         <w:rPr>
           <w:rFonts w:ascii="Consolas" w:hAnsi="Consolas" w:cs="Consolas"/>
@@ -8793,6 +9859,7 @@
         </w:rPr>
         <w:t xml:space="preserve"> </w:t>
       </w:r>
+      <w:proofErr w:type="gramStart"/>
       <w:r>
         <w:rPr>
           <w:rFonts w:ascii="Consolas" w:hAnsi="Consolas" w:cs="Consolas"/>
@@ -8813,6 +9880,7 @@
         </w:rPr>
         <w:t>:</w:t>
       </w:r>
+      <w:proofErr w:type="gramEnd"/>
       <w:r>
         <w:rPr>
           <w:rFonts w:ascii="Consolas" w:hAnsi="Consolas" w:cs="Consolas"/>
@@ -8863,6 +9931,7 @@
         </w:rPr>
         <w:t>={</w:t>
       </w:r>
+      <w:proofErr w:type="spellStart"/>
       <w:r>
         <w:rPr>
           <w:rFonts w:ascii="Consolas" w:hAnsi="Consolas" w:cs="Consolas"/>
@@ -8893,6 +9962,7 @@
         </w:rPr>
         <w:t>DesignInstance</w:t>
       </w:r>
+      <w:proofErr w:type="spellEnd"/>
       <w:r>
         <w:rPr>
           <w:rFonts w:ascii="Consolas" w:hAnsi="Consolas" w:cs="Consolas"/>
@@ -8911,7 +9981,29 @@
           <w:szCs w:val="19"/>
           <w:highlight w:val="yellow"/>
         </w:rPr>
-        <w:t>=data:SampleDataItem,</w:t>
+        <w:t>=</w:t>
+      </w:r>
+      <w:proofErr w:type="spellStart"/>
+      <w:r>
+        <w:rPr>
+          <w:rFonts w:ascii="Consolas" w:hAnsi="Consolas" w:cs="Consolas"/>
+          <w:color w:val="0000FF"/>
+          <w:sz w:val="19"/>
+          <w:szCs w:val="19"/>
+          <w:highlight w:val="yellow"/>
+        </w:rPr>
+        <w:t>data:SampleDataItem</w:t>
+      </w:r>
+      <w:proofErr w:type="spellEnd"/>
+      <w:r>
+        <w:rPr>
+          <w:rFonts w:ascii="Consolas" w:hAnsi="Consolas" w:cs="Consolas"/>
+          <w:color w:val="0000FF"/>
+          <w:sz w:val="19"/>
+          <w:szCs w:val="19"/>
+          <w:highlight w:val="yellow"/>
+        </w:rPr>
+        <w:t>,</w:t>
       </w:r>
       <w:r>
         <w:rPr>
@@ -8921,16 +10013,28 @@
           <w:szCs w:val="19"/>
           <w:highlight w:val="yellow"/>
         </w:rPr>
-        <w:t xml:space="preserve"> IsDesignTimeCreatable</w:t>
-      </w:r>
-      <w:r>
-        <w:rPr>
-          <w:rFonts w:ascii="Consolas" w:hAnsi="Consolas" w:cs="Consolas"/>
-          <w:color w:val="0000FF"/>
+        <w:t xml:space="preserve"> </w:t>
+      </w:r>
+      <w:proofErr w:type="spellStart"/>
+      <w:r>
+        <w:rPr>
+          <w:rFonts w:ascii="Consolas" w:hAnsi="Consolas" w:cs="Consolas"/>
+          <w:color w:val="FF0000"/>
           <w:sz w:val="19"/>
           <w:szCs w:val="19"/>
           <w:highlight w:val="yellow"/>
         </w:rPr>
+        <w:t>IsDesignTimeCreatable</w:t>
+      </w:r>
+      <w:proofErr w:type="spellEnd"/>
+      <w:r>
+        <w:rPr>
+          <w:rFonts w:ascii="Consolas" w:hAnsi="Consolas" w:cs="Consolas"/>
+          <w:color w:val="0000FF"/>
+          <w:sz w:val="19"/>
+          <w:szCs w:val="19"/>
+          <w:highlight w:val="yellow"/>
+        </w:rPr>
         <w:t>=True}}"</w:t>
       </w:r>
       <w:r>
@@ -8955,7 +10059,6 @@
         <w:rPr>
           <w:rFonts w:hint="eastAsia"/>
         </w:rPr>
-        <w:lastRenderedPageBreak/>
         <w:tab/>
         <w:t xml:space="preserve">이 부분을 수정해도 혹시 오류가 나는 경우에는 오류가 나는 부분을 다시 입력해 보시기 </w:t>
       </w:r>
@@ -8978,12 +10081,14 @@
         </w:numPr>
         <w:ind w:leftChars="0"/>
       </w:pPr>
+      <w:proofErr w:type="spellStart"/>
       <w:r>
         <w:rPr>
           <w:b/>
         </w:rPr>
         <w:t>xmlns:data</w:t>
       </w:r>
+      <w:proofErr w:type="spellEnd"/>
       <w:r>
         <w:rPr>
           <w:b/>
@@ -9005,12 +10110,14 @@
         </w:rPr>
         <w:t xml:space="preserve">네임스페이스를 선언하여 </w:t>
       </w:r>
+      <w:proofErr w:type="spellStart"/>
       <w:r>
         <w:rPr>
           <w:b/>
         </w:rPr>
         <w:t>ContosoCookbookSimple.DataModel</w:t>
       </w:r>
+      <w:proofErr w:type="spellEnd"/>
       <w:r>
         <w:t xml:space="preserve"> </w:t>
       </w:r>
@@ -9057,11 +10164,19 @@
         </w:rPr>
         <w:t xml:space="preserve">런타임에만 수행되던 </w:t>
       </w:r>
-      <w:r>
-        <w:rPr>
-          <w:rFonts w:hint="eastAsia"/>
-        </w:rPr>
-        <w:t xml:space="preserve">SampleDataItem의 인스턴스를 </w:t>
+      <w:proofErr w:type="spellStart"/>
+      <w:r>
+        <w:rPr>
+          <w:rFonts w:hint="eastAsia"/>
+        </w:rPr>
+        <w:t>SampleDataItem</w:t>
+      </w:r>
+      <w:proofErr w:type="spellEnd"/>
+      <w:r>
+        <w:rPr>
+          <w:rFonts w:hint="eastAsia"/>
+        </w:rPr>
+        <w:t xml:space="preserve">의 인스턴스를 </w:t>
       </w:r>
       <w:r>
         <w:rPr>

</xml_diff>

<commit_message>
Navigationhelper, App.Xaml.cs 등 대소문자 교정
</commit_message>
<xml_diff>
--- a/Session 3/Session 3.docx
+++ b/Session 3/Session 3.docx
@@ -2387,8 +2387,6 @@
       <w:r>
         <w:t xml:space="preserve"> </w:t>
       </w:r>
-      <w:bookmarkStart w:id="0" w:name="_GoBack"/>
-      <w:bookmarkEnd w:id="0"/>
     </w:p>
     <w:p>
       <w:pPr>
@@ -3070,13 +3068,7 @@
         <w:t xml:space="preserve">Ctrl + F 버튼을 눌러 검색창을 띄운 후 검색어로 </w:t>
       </w:r>
       <w:r>
-        <w:t>N</w:t>
-      </w:r>
-      <w:r>
-        <w:rPr>
-          <w:rFonts w:hint="eastAsia"/>
-        </w:rPr>
-        <w:t>avigationhelper</w:t>
+        <w:t>NavigationHelper</w:t>
       </w:r>
       <w:r>
         <w:t xml:space="preserve"> </w:t>
@@ -3088,7 +3080,10 @@
         <w:t>를 입력해 봅니다.</w:t>
       </w:r>
       <w:r>
-        <w:t xml:space="preserve"> Navigationhelper</w:t>
+        <w:t xml:space="preserve"> </w:t>
+      </w:r>
+      <w:r>
+        <w:t xml:space="preserve">NavigationHelper </w:t>
       </w:r>
       <w:r>
         <w:rPr>
@@ -3107,7 +3102,18 @@
         <w:ind w:leftChars="0"/>
       </w:pPr>
       <w:r>
-        <w:t xml:space="preserve">App.Xaml.cs </w:t>
+        <w:t>App.</w:t>
+      </w:r>
+      <w:r>
+        <w:rPr>
+          <w:rFonts w:hint="eastAsia"/>
+        </w:rPr>
+        <w:t>x</w:t>
+      </w:r>
+      <w:bookmarkStart w:id="0" w:name="_GoBack"/>
+      <w:bookmarkEnd w:id="0"/>
+      <w:r>
+        <w:t xml:space="preserve">aml.cs </w:t>
       </w:r>
       <w:r>
         <w:rPr>
@@ -12765,7 +12771,7 @@
 </file>
 
 <file path=customXml/itemProps1.xml><?xml version="1.0" encoding="utf-8"?>
-<ds:datastoreItem xmlns:ds="http://schemas.openxmlformats.org/officeDocument/2006/customXml" ds:itemID="{74E628ED-3445-467A-83C5-BFC53546CE98}">
+<ds:datastoreItem xmlns:ds="http://schemas.openxmlformats.org/officeDocument/2006/customXml" ds:itemID="{49004906-0341-4BB0-A704-F613C17AF032}">
   <ds:schemaRefs>
     <ds:schemaRef ds:uri="http://schemas.openxmlformats.org/officeDocument/2006/bibliography"/>
   </ds:schemaRefs>

</xml_diff>